<commit_message>
Recolha de informação concluída
</commit_message>
<xml_diff>
--- a/report.docx
+++ b/report.docx
@@ -566,223 +566,223 @@
           <w:sz w:val="32"/>
         </w:rPr>
         <w:lastRenderedPageBreak/>
-        <w:t>1 - INTRODUÇÃO</w:t>
-      </w:r>
-    </w:p>
-    <w:p>
-      <w:pPr>
-        <w:spacing w:line="360" w:lineRule="auto"/>
-        <w:jc w:val="center"/>
-        <w:rPr>
-          <w:rFonts w:ascii="Cambria" w:hAnsi="Cambria"/>
-          <w:sz w:val="28"/>
-        </w:rPr>
-      </w:pPr>
-    </w:p>
-    <w:p>
-      <w:pPr>
-        <w:spacing w:line="360" w:lineRule="auto"/>
-        <w:jc w:val="center"/>
-        <w:rPr>
-          <w:rFonts w:ascii="Cambria" w:hAnsi="Cambria"/>
-          <w:sz w:val="28"/>
-        </w:rPr>
-      </w:pPr>
-    </w:p>
-    <w:p>
-      <w:pPr>
-        <w:spacing w:line="360" w:lineRule="auto"/>
-        <w:jc w:val="center"/>
-        <w:rPr>
-          <w:rFonts w:ascii="Cambria" w:hAnsi="Cambria"/>
-          <w:sz w:val="28"/>
-        </w:rPr>
-      </w:pPr>
-    </w:p>
-    <w:p>
-      <w:pPr>
-        <w:spacing w:line="360" w:lineRule="auto"/>
-        <w:jc w:val="center"/>
-        <w:rPr>
-          <w:rFonts w:ascii="Cambria" w:hAnsi="Cambria"/>
-          <w:sz w:val="28"/>
-        </w:rPr>
-      </w:pPr>
-    </w:p>
-    <w:p>
-      <w:pPr>
-        <w:spacing w:line="360" w:lineRule="auto"/>
-        <w:jc w:val="center"/>
-        <w:rPr>
-          <w:rFonts w:ascii="Cambria" w:hAnsi="Cambria"/>
-          <w:sz w:val="28"/>
-        </w:rPr>
-      </w:pPr>
-    </w:p>
-    <w:p>
-      <w:pPr>
-        <w:spacing w:line="360" w:lineRule="auto"/>
-        <w:jc w:val="center"/>
-        <w:rPr>
-          <w:rFonts w:ascii="Cambria" w:hAnsi="Cambria"/>
-          <w:sz w:val="28"/>
-        </w:rPr>
-      </w:pPr>
-    </w:p>
-    <w:p>
-      <w:pPr>
-        <w:spacing w:line="360" w:lineRule="auto"/>
-        <w:jc w:val="center"/>
-        <w:rPr>
-          <w:rFonts w:ascii="Cambria" w:hAnsi="Cambria"/>
-          <w:sz w:val="28"/>
-        </w:rPr>
-      </w:pPr>
-    </w:p>
-    <w:p>
-      <w:pPr>
-        <w:spacing w:line="360" w:lineRule="auto"/>
-        <w:jc w:val="center"/>
-        <w:rPr>
-          <w:rFonts w:ascii="Cambria" w:hAnsi="Cambria"/>
-          <w:sz w:val="28"/>
-        </w:rPr>
-      </w:pPr>
-    </w:p>
-    <w:p>
-      <w:pPr>
-        <w:spacing w:line="360" w:lineRule="auto"/>
-        <w:jc w:val="center"/>
-        <w:rPr>
-          <w:rFonts w:ascii="Cambria" w:hAnsi="Cambria"/>
-          <w:sz w:val="28"/>
-        </w:rPr>
-      </w:pPr>
-    </w:p>
-    <w:p>
-      <w:pPr>
-        <w:spacing w:line="360" w:lineRule="auto"/>
-        <w:jc w:val="center"/>
-        <w:rPr>
-          <w:rFonts w:ascii="Cambria" w:hAnsi="Cambria"/>
-          <w:sz w:val="28"/>
-        </w:rPr>
-      </w:pPr>
-    </w:p>
-    <w:p>
-      <w:pPr>
-        <w:spacing w:line="360" w:lineRule="auto"/>
-        <w:jc w:val="center"/>
-        <w:rPr>
-          <w:rFonts w:ascii="Cambria" w:hAnsi="Cambria"/>
-          <w:sz w:val="28"/>
-        </w:rPr>
-      </w:pPr>
-    </w:p>
-    <w:p>
-      <w:pPr>
-        <w:spacing w:line="360" w:lineRule="auto"/>
-        <w:jc w:val="center"/>
-        <w:rPr>
-          <w:rFonts w:ascii="Cambria" w:hAnsi="Cambria"/>
-          <w:sz w:val="28"/>
-        </w:rPr>
-      </w:pPr>
-    </w:p>
-    <w:p>
-      <w:pPr>
-        <w:spacing w:line="360" w:lineRule="auto"/>
-        <w:jc w:val="center"/>
-        <w:rPr>
-          <w:rFonts w:ascii="Cambria" w:hAnsi="Cambria"/>
-          <w:sz w:val="28"/>
-        </w:rPr>
-      </w:pPr>
-    </w:p>
-    <w:p>
-      <w:pPr>
-        <w:spacing w:line="360" w:lineRule="auto"/>
-        <w:jc w:val="center"/>
-        <w:rPr>
-          <w:rFonts w:ascii="Cambria" w:hAnsi="Cambria"/>
-          <w:sz w:val="28"/>
-        </w:rPr>
-      </w:pPr>
-    </w:p>
-    <w:p>
-      <w:pPr>
-        <w:spacing w:line="360" w:lineRule="auto"/>
-        <w:jc w:val="center"/>
-        <w:rPr>
-          <w:rFonts w:ascii="Cambria" w:hAnsi="Cambria"/>
-          <w:sz w:val="28"/>
-        </w:rPr>
-      </w:pPr>
-    </w:p>
-    <w:p>
-      <w:pPr>
-        <w:spacing w:line="360" w:lineRule="auto"/>
-        <w:jc w:val="center"/>
-        <w:rPr>
-          <w:rFonts w:ascii="Cambria" w:hAnsi="Cambria"/>
-          <w:sz w:val="28"/>
-        </w:rPr>
-      </w:pPr>
-    </w:p>
-    <w:p>
-      <w:pPr>
-        <w:spacing w:line="360" w:lineRule="auto"/>
-        <w:jc w:val="center"/>
-        <w:rPr>
-          <w:rFonts w:ascii="Cambria" w:hAnsi="Cambria"/>
-          <w:sz w:val="28"/>
-        </w:rPr>
-      </w:pPr>
-    </w:p>
-    <w:p>
-      <w:pPr>
-        <w:spacing w:line="360" w:lineRule="auto"/>
-        <w:jc w:val="center"/>
-        <w:rPr>
-          <w:rFonts w:ascii="Cambria" w:hAnsi="Cambria"/>
-          <w:sz w:val="28"/>
-        </w:rPr>
-      </w:pPr>
-    </w:p>
-    <w:p>
-      <w:pPr>
-        <w:rPr>
-          <w:rFonts w:ascii="Cambria" w:hAnsi="Cambria"/>
-          <w:sz w:val="28"/>
-        </w:rPr>
-      </w:pPr>
-    </w:p>
-    <w:p>
-      <w:pPr>
-        <w:spacing w:line="360" w:lineRule="auto"/>
-        <w:jc w:val="both"/>
+        <w:t xml:space="preserve">1 - </w:t>
+      </w:r>
+      <w:r>
         <w:rPr>
           <w:rFonts w:ascii="Cambria" w:hAnsi="Cambria"/>
           <w:b/>
           <w:sz w:val="32"/>
         </w:rPr>
-      </w:pPr>
-      <w:r>
+        <w:t>Introdução</w:t>
+      </w:r>
+    </w:p>
+    <w:p>
+      <w:pPr>
+        <w:spacing w:line="360" w:lineRule="auto"/>
+        <w:jc w:val="center"/>
+        <w:rPr>
+          <w:rFonts w:ascii="Cambria" w:hAnsi="Cambria"/>
+          <w:sz w:val="28"/>
+        </w:rPr>
+      </w:pPr>
+    </w:p>
+    <w:p>
+      <w:pPr>
+        <w:spacing w:line="360" w:lineRule="auto"/>
+        <w:jc w:val="center"/>
+        <w:rPr>
+          <w:rFonts w:ascii="Cambria" w:hAnsi="Cambria"/>
+          <w:sz w:val="28"/>
+        </w:rPr>
+      </w:pPr>
+    </w:p>
+    <w:p>
+      <w:pPr>
+        <w:spacing w:line="360" w:lineRule="auto"/>
+        <w:jc w:val="center"/>
+        <w:rPr>
+          <w:rFonts w:ascii="Cambria" w:hAnsi="Cambria"/>
+          <w:sz w:val="28"/>
+        </w:rPr>
+      </w:pPr>
+    </w:p>
+    <w:p>
+      <w:pPr>
+        <w:spacing w:line="360" w:lineRule="auto"/>
+        <w:jc w:val="center"/>
+        <w:rPr>
+          <w:rFonts w:ascii="Cambria" w:hAnsi="Cambria"/>
+          <w:sz w:val="28"/>
+        </w:rPr>
+      </w:pPr>
+    </w:p>
+    <w:p>
+      <w:pPr>
+        <w:spacing w:line="360" w:lineRule="auto"/>
+        <w:jc w:val="center"/>
+        <w:rPr>
+          <w:rFonts w:ascii="Cambria" w:hAnsi="Cambria"/>
+          <w:sz w:val="28"/>
+        </w:rPr>
+      </w:pPr>
+    </w:p>
+    <w:p>
+      <w:pPr>
+        <w:spacing w:line="360" w:lineRule="auto"/>
+        <w:jc w:val="center"/>
+        <w:rPr>
+          <w:rFonts w:ascii="Cambria" w:hAnsi="Cambria"/>
+          <w:sz w:val="28"/>
+        </w:rPr>
+      </w:pPr>
+    </w:p>
+    <w:p>
+      <w:pPr>
+        <w:spacing w:line="360" w:lineRule="auto"/>
+        <w:jc w:val="center"/>
+        <w:rPr>
+          <w:rFonts w:ascii="Cambria" w:hAnsi="Cambria"/>
+          <w:sz w:val="28"/>
+        </w:rPr>
+      </w:pPr>
+    </w:p>
+    <w:p>
+      <w:pPr>
+        <w:spacing w:line="360" w:lineRule="auto"/>
+        <w:jc w:val="center"/>
+        <w:rPr>
+          <w:rFonts w:ascii="Cambria" w:hAnsi="Cambria"/>
+          <w:sz w:val="28"/>
+        </w:rPr>
+      </w:pPr>
+    </w:p>
+    <w:p>
+      <w:pPr>
+        <w:spacing w:line="360" w:lineRule="auto"/>
+        <w:jc w:val="center"/>
+        <w:rPr>
+          <w:rFonts w:ascii="Cambria" w:hAnsi="Cambria"/>
+          <w:sz w:val="28"/>
+        </w:rPr>
+      </w:pPr>
+    </w:p>
+    <w:p>
+      <w:pPr>
+        <w:spacing w:line="360" w:lineRule="auto"/>
+        <w:jc w:val="center"/>
+        <w:rPr>
+          <w:rFonts w:ascii="Cambria" w:hAnsi="Cambria"/>
+          <w:sz w:val="28"/>
+        </w:rPr>
+      </w:pPr>
+    </w:p>
+    <w:p>
+      <w:pPr>
+        <w:spacing w:line="360" w:lineRule="auto"/>
+        <w:jc w:val="center"/>
+        <w:rPr>
+          <w:rFonts w:ascii="Cambria" w:hAnsi="Cambria"/>
+          <w:sz w:val="28"/>
+        </w:rPr>
+      </w:pPr>
+    </w:p>
+    <w:p>
+      <w:pPr>
+        <w:spacing w:line="360" w:lineRule="auto"/>
+        <w:jc w:val="center"/>
+        <w:rPr>
+          <w:rFonts w:ascii="Cambria" w:hAnsi="Cambria"/>
+          <w:sz w:val="28"/>
+        </w:rPr>
+      </w:pPr>
+    </w:p>
+    <w:p>
+      <w:pPr>
+        <w:spacing w:line="360" w:lineRule="auto"/>
+        <w:jc w:val="center"/>
+        <w:rPr>
+          <w:rFonts w:ascii="Cambria" w:hAnsi="Cambria"/>
+          <w:sz w:val="28"/>
+        </w:rPr>
+      </w:pPr>
+    </w:p>
+    <w:p>
+      <w:pPr>
+        <w:spacing w:line="360" w:lineRule="auto"/>
+        <w:jc w:val="center"/>
+        <w:rPr>
+          <w:rFonts w:ascii="Cambria" w:hAnsi="Cambria"/>
+          <w:sz w:val="28"/>
+        </w:rPr>
+      </w:pPr>
+    </w:p>
+    <w:p>
+      <w:pPr>
+        <w:spacing w:line="360" w:lineRule="auto"/>
+        <w:jc w:val="center"/>
+        <w:rPr>
+          <w:rFonts w:ascii="Cambria" w:hAnsi="Cambria"/>
+          <w:sz w:val="28"/>
+        </w:rPr>
+      </w:pPr>
+    </w:p>
+    <w:p>
+      <w:pPr>
+        <w:spacing w:line="360" w:lineRule="auto"/>
+        <w:jc w:val="center"/>
+        <w:rPr>
+          <w:rFonts w:ascii="Cambria" w:hAnsi="Cambria"/>
+          <w:sz w:val="28"/>
+        </w:rPr>
+      </w:pPr>
+    </w:p>
+    <w:p>
+      <w:pPr>
+        <w:spacing w:line="360" w:lineRule="auto"/>
+        <w:jc w:val="center"/>
+        <w:rPr>
+          <w:rFonts w:ascii="Cambria" w:hAnsi="Cambria"/>
+          <w:sz w:val="28"/>
+        </w:rPr>
+      </w:pPr>
+    </w:p>
+    <w:p>
+      <w:pPr>
+        <w:spacing w:line="360" w:lineRule="auto"/>
+        <w:jc w:val="center"/>
+        <w:rPr>
+          <w:rFonts w:ascii="Cambria" w:hAnsi="Cambria"/>
+          <w:sz w:val="28"/>
+        </w:rPr>
+      </w:pPr>
+    </w:p>
+    <w:p>
+      <w:pPr>
+        <w:rPr>
+          <w:rFonts w:ascii="Cambria" w:hAnsi="Cambria"/>
+          <w:sz w:val="28"/>
+        </w:rPr>
+      </w:pPr>
+    </w:p>
+    <w:p>
+      <w:pPr>
+        <w:spacing w:line="360" w:lineRule="auto"/>
+        <w:jc w:val="both"/>
         <w:rPr>
           <w:rFonts w:ascii="Cambria" w:hAnsi="Cambria"/>
           <w:b/>
           <w:sz w:val="32"/>
         </w:rPr>
-        <w:lastRenderedPageBreak/>
-        <w:t>2</w:t>
-      </w:r>
+      </w:pPr>
       <w:r>
         <w:rPr>
           <w:rFonts w:ascii="Cambria" w:hAnsi="Cambria"/>
           <w:b/>
           <w:sz w:val="32"/>
         </w:rPr>
-        <w:t xml:space="preserve"> </w:t>
+        <w:lastRenderedPageBreak/>
+        <w:t xml:space="preserve">2 – </w:t>
       </w:r>
       <w:r>
         <w:rPr>
@@ -790,23 +790,7 @@
           <w:b/>
           <w:sz w:val="32"/>
         </w:rPr>
-        <w:t>–</w:t>
-      </w:r>
-      <w:r>
-        <w:rPr>
-          <w:rFonts w:ascii="Cambria" w:hAnsi="Cambria"/>
-          <w:b/>
-          <w:sz w:val="32"/>
-        </w:rPr>
-        <w:t xml:space="preserve"> </w:t>
-      </w:r>
-      <w:r>
-        <w:rPr>
-          <w:rFonts w:ascii="Cambria" w:hAnsi="Cambria"/>
-          <w:b/>
-          <w:sz w:val="32"/>
-        </w:rPr>
-        <w:t>ANÁLISE</w:t>
+        <w:t>Análise</w:t>
       </w:r>
     </w:p>
     <w:p>
@@ -823,28 +807,7 @@
           <w:rFonts w:ascii="Cambria" w:hAnsi="Cambria"/>
           <w:sz w:val="28"/>
         </w:rPr>
-        <w:t>2</w:t>
-      </w:r>
-      <w:r>
-        <w:rPr>
-          <w:rFonts w:ascii="Cambria" w:hAnsi="Cambria"/>
-          <w:sz w:val="28"/>
-        </w:rPr>
-        <w:t>.1</w:t>
-      </w:r>
-      <w:r>
-        <w:rPr>
-          <w:rFonts w:ascii="Cambria" w:hAnsi="Cambria"/>
-          <w:sz w:val="28"/>
-        </w:rPr>
-        <w:t xml:space="preserve"> – </w:t>
-      </w:r>
-      <w:r>
-        <w:rPr>
-          <w:rFonts w:ascii="Cambria" w:hAnsi="Cambria"/>
-          <w:sz w:val="28"/>
-        </w:rPr>
-        <w:t>Recolha de informação</w:t>
+        <w:t>2.1 – Recolha de informação</w:t>
       </w:r>
     </w:p>
     <w:p>
@@ -878,19 +841,7 @@
         <w:rPr>
           <w:rFonts w:ascii="Cambria" w:hAnsi="Cambria"/>
         </w:rPr>
-        <w:t xml:space="preserve">tal, </w:t>
-      </w:r>
-      <w:r>
-        <w:rPr>
-          <w:rFonts w:ascii="Cambria" w:hAnsi="Cambria"/>
-        </w:rPr>
-        <w:t>analisaram-se textos, reportagens e artigos s</w:t>
-      </w:r>
-      <w:r>
-        <w:rPr>
-          <w:rFonts w:ascii="Cambria" w:hAnsi="Cambria"/>
-        </w:rPr>
-        <w:t xml:space="preserve">obre a Uber, foram realizadas entrevistas a dois utilizadores dos serviços da marca e testaram-se as várias funcionalidades da aplicação, utilizando-a em tempo real. </w:t>
+        <w:t xml:space="preserve">tal, analisaram-se textos, reportagens e artigos sobre a Uber, foram realizadas entrevistas a dois utilizadores dos serviços da marca e testaram-se as várias funcionalidades da aplicação, utilizando-a em tempo real. </w:t>
       </w:r>
     </w:p>
     <w:p>
@@ -919,13 +870,80 @@
         <w:rPr>
           <w:rFonts w:ascii="Cambria" w:hAnsi="Cambria"/>
         </w:rPr>
-        <w:t xml:space="preserve"> que descreva os serviços que a marca presenteia, é fundamental conhecer</w:t>
-      </w:r>
-      <w:r>
-        <w:rPr>
-          <w:rFonts w:ascii="Cambria" w:hAnsi="Cambria"/>
-        </w:rPr>
-        <w:t xml:space="preserve"> alguma da sua história e, sobretudo, os objectivos e premissas a que se propunha no seu surgimento e actualmente. É, igualmente, importante fazer uma, breve, análise da relevância da marca na sociedade, de forma a conhecer as funcionalidades mais utilizadas, para, na fase seguinte do projecto, se descreverem alguns requisitos funcionais e não funcionais associados à marca.</w:t>
+        <w:t xml:space="preserve"> que descreva os serviços que a marca </w:t>
+      </w:r>
+      <w:r>
+        <w:rPr>
+          <w:rFonts w:ascii="Cambria" w:hAnsi="Cambria"/>
+        </w:rPr>
+        <w:t>oferece</w:t>
+      </w:r>
+      <w:r>
+        <w:rPr>
+          <w:rFonts w:ascii="Cambria" w:hAnsi="Cambria"/>
+        </w:rPr>
+        <w:t>, é fundamental conhecer</w:t>
+      </w:r>
+      <w:r>
+        <w:rPr>
+          <w:rFonts w:ascii="Cambria" w:hAnsi="Cambria"/>
+        </w:rPr>
+        <w:t xml:space="preserve"> alguma da sua história e, sobretudo, os objectivos e premissas a que se propunha no seu surgimento e actualmente. É, igualmente, importante </w:t>
+      </w:r>
+      <w:r>
+        <w:rPr>
+          <w:rFonts w:ascii="Cambria" w:hAnsi="Cambria"/>
+        </w:rPr>
+        <w:t>realizar</w:t>
+      </w:r>
+      <w:r>
+        <w:rPr>
+          <w:rFonts w:ascii="Cambria" w:hAnsi="Cambria"/>
+        </w:rPr>
+        <w:t xml:space="preserve"> uma, breve, análise da relevância da marca na sociedade, de forma a conhecer as funcionalidades mais utilizadas,</w:t>
+      </w:r>
+      <w:r>
+        <w:rPr>
+          <w:rFonts w:ascii="Cambria" w:hAnsi="Cambria"/>
+        </w:rPr>
+        <w:t xml:space="preserve"> bem como a forma como são realizadas,</w:t>
+      </w:r>
+      <w:r>
+        <w:rPr>
+          <w:rFonts w:ascii="Cambria" w:hAnsi="Cambria"/>
+        </w:rPr>
+        <w:t xml:space="preserve"> para, na fase seguinte do projecto, se descreverem alguns requisitos funcionais e não funcionais associados à marca.</w:t>
+      </w:r>
+    </w:p>
+    <w:p>
+      <w:pPr>
+        <w:spacing w:line="360" w:lineRule="auto"/>
+        <w:jc w:val="both"/>
+        <w:rPr>
+          <w:rFonts w:ascii="Cambria" w:hAnsi="Cambria"/>
+          <w:sz w:val="24"/>
+        </w:rPr>
+      </w:pPr>
+      <w:r>
+        <w:rPr>
+          <w:rFonts w:ascii="Cambria" w:hAnsi="Cambria"/>
+          <w:sz w:val="24"/>
+        </w:rPr>
+        <w:t>2.1.1</w:t>
+      </w:r>
+      <w:r>
+        <w:rPr>
+          <w:rFonts w:ascii="Cambria" w:hAnsi="Cambria"/>
+          <w:sz w:val="24"/>
+        </w:rPr>
+        <w:t xml:space="preserve"> – </w:t>
+      </w:r>
+      <w:r>
+        <w:rPr>
+          <w:rFonts w:ascii="Cambria" w:hAnsi="Cambria"/>
+          <w:sz w:val="24"/>
+        </w:rPr>
+        <w:t>A marca</w:t>
       </w:r>
     </w:p>
     <w:p>
@@ -943,6 +961,36 @@
         </w:rPr>
         <w:t>A Uber descreve-se como uma “plataforma de tecnologia que liga pessoas”</w:t>
       </w:r>
+      <w:r>
+        <w:rPr>
+          <w:rFonts w:ascii="Cambria" w:hAnsi="Cambria"/>
+        </w:rPr>
+        <w:t xml:space="preserve"> e presta serviços de deslocação a pessoas que os requisitem dentro das grandes cidades. No entanto, o que distingue a </w:t>
+      </w:r>
+      <w:r>
+        <w:rPr>
+          <w:rFonts w:ascii="Cambria" w:hAnsi="Cambria"/>
+        </w:rPr>
+        <w:t>empresa</w:t>
+      </w:r>
+      <w:r>
+        <w:rPr>
+          <w:rFonts w:ascii="Cambria" w:hAnsi="Cambria"/>
+        </w:rPr>
+        <w:t xml:space="preserve"> dos restantes serviços de transporte são as suas funcionalidades e serviços revolucionários. Possuindo a aplicação da Uber num dispositivo móvel, qualquer pessoa </w:t>
+      </w:r>
+      <w:r>
+        <w:rPr>
+          <w:rFonts w:ascii="Cambria" w:hAnsi="Cambria"/>
+        </w:rPr>
+        <w:t>poderá requisitar um transporte, bastando, para isso, ter um registo associado à aplicação, que implica o fornecimento de informações pessoais e a associação de um cartão de crédito.</w:t>
+      </w:r>
+      <w:r>
+        <w:rPr>
+          <w:rFonts w:ascii="Cambria" w:hAnsi="Cambria"/>
+        </w:rPr>
+        <w:t xml:space="preserve"> </w:t>
+      </w:r>
     </w:p>
     <w:p>
       <w:pPr>
@@ -953,15 +1001,42 @@
           <w:rFonts w:ascii="Cambria" w:hAnsi="Cambria"/>
         </w:rPr>
       </w:pPr>
-      <w:hyperlink r:id="rId5" w:history="1">
-        <w:r>
-          <w:rPr>
-            <w:rStyle w:val="Hiperligao"/>
-            <w:rFonts w:ascii="Cambria" w:hAnsi="Cambria"/>
-          </w:rPr>
-          <w:t>http://uberportugal.pt/about/uber</w:t>
-        </w:r>
-      </w:hyperlink>
+      <w:r>
+        <w:rPr>
+          <w:rFonts w:ascii="Cambria" w:hAnsi="Cambria"/>
+        </w:rPr>
+        <w:t>Através de meios de geolocalização, a aplicação detecta a localização do cliente na cidade</w:t>
+      </w:r>
+      <w:r>
+        <w:rPr>
+          <w:rFonts w:ascii="Cambria" w:hAnsi="Cambria"/>
+        </w:rPr>
+        <w:t xml:space="preserve">, existindo, no entanto, a possibilidade de este alterar o local onde pretende encontrar o motorista. </w:t>
+      </w:r>
+      <w:r>
+        <w:rPr>
+          <w:rFonts w:ascii="Cambria" w:hAnsi="Cambria"/>
+        </w:rPr>
+        <w:t xml:space="preserve">São apresentados os veículos Uber que estão nas proximidades do utilizador, bem como o tempo estimado que demorariam a chegar à localização do cliente. </w:t>
+      </w:r>
+      <w:r>
+        <w:rPr>
+          <w:rFonts w:ascii="Cambria" w:hAnsi="Cambria"/>
+        </w:rPr>
+        <w:t xml:space="preserve">Assim, o utilizador apenas necessita de escolher o local de partida, de destino, </w:t>
+      </w:r>
+      <w:r>
+        <w:rPr>
+          <w:rFonts w:ascii="Cambria" w:hAnsi="Cambria"/>
+        </w:rPr>
+        <w:t xml:space="preserve">consultar a estimativa do custo da viagem, </w:t>
+      </w:r>
+      <w:r>
+        <w:rPr>
+          <w:rFonts w:ascii="Cambria" w:hAnsi="Cambria"/>
+        </w:rPr>
+        <w:t>confirmar o processo e aguardar pela chegada do transporte solicitado.</w:t>
+      </w:r>
     </w:p>
     <w:p>
       <w:pPr>
@@ -976,8 +1051,249 @@
         <w:rPr>
           <w:rFonts w:ascii="Cambria" w:hAnsi="Cambria"/>
         </w:rPr>
-        <w:t>http://cms.ipbeja.pt/pluginfile.php/75578/mod_resource/content/5/Projecto_Final_ES_2015_16.pdf</w:t>
-      </w:r>
+        <w:t xml:space="preserve">No entanto, este processo simples inclui várias vantagens e hipóteses, de forma a tornar a viagem o mais agradável possível ao utilizador. Este tem a possibilidade de </w:t>
+      </w:r>
+      <w:r>
+        <w:rPr>
+          <w:rFonts w:ascii="Cambria" w:hAnsi="Cambria"/>
+        </w:rPr>
+        <w:t>consultar informações sobre</w:t>
+      </w:r>
+      <w:r>
+        <w:rPr>
+          <w:rFonts w:ascii="Cambria" w:hAnsi="Cambria"/>
+        </w:rPr>
+        <w:t xml:space="preserve"> o motorista e o carro que irão ao seu encontro,</w:t>
+      </w:r>
+      <w:r>
+        <w:rPr>
+          <w:rFonts w:ascii="Cambria" w:hAnsi="Cambria"/>
+        </w:rPr>
+        <w:t xml:space="preserve"> podendo </w:t>
+      </w:r>
+      <w:r>
+        <w:rPr>
+          <w:rFonts w:ascii="Cambria" w:hAnsi="Cambria"/>
+        </w:rPr>
+        <w:lastRenderedPageBreak/>
+        <w:t xml:space="preserve">analisar pontuações, numa escala de zero a cindo, </w:t>
+      </w:r>
+      <w:r>
+        <w:rPr>
+          <w:rFonts w:ascii="Cambria" w:hAnsi="Cambria"/>
+        </w:rPr>
+        <w:t>atribuídas por outros utilizadores</w:t>
+      </w:r>
+      <w:r>
+        <w:rPr>
+          <w:rFonts w:ascii="Cambria" w:hAnsi="Cambria"/>
+        </w:rPr>
+        <w:t>.</w:t>
+      </w:r>
+      <w:r>
+        <w:rPr>
+          <w:rFonts w:ascii="Cambria" w:hAnsi="Cambria"/>
+        </w:rPr>
+        <w:t xml:space="preserve"> </w:t>
+      </w:r>
+    </w:p>
+    <w:p>
+      <w:pPr>
+        <w:spacing w:line="360" w:lineRule="auto"/>
+        <w:ind w:firstLine="708"/>
+        <w:jc w:val="both"/>
+        <w:rPr>
+          <w:rFonts w:ascii="Cambria" w:hAnsi="Cambria"/>
+        </w:rPr>
+      </w:pPr>
+      <w:r>
+        <w:rPr>
+          <w:rFonts w:ascii="Cambria" w:hAnsi="Cambria"/>
+        </w:rPr>
+        <w:t xml:space="preserve">No final da </w:t>
+      </w:r>
+      <w:r>
+        <w:rPr>
+          <w:rFonts w:ascii="Cambria" w:hAnsi="Cambria"/>
+        </w:rPr>
+        <w:t>viagem</w:t>
+      </w:r>
+      <w:r>
+        <w:rPr>
+          <w:rFonts w:ascii="Cambria" w:hAnsi="Cambria"/>
+        </w:rPr>
+        <w:t xml:space="preserve">, não existe troca de dinheiro entre motorista e utilizador, visto que o custo da </w:t>
+      </w:r>
+      <w:r>
+        <w:rPr>
+          <w:rFonts w:ascii="Cambria" w:hAnsi="Cambria"/>
+        </w:rPr>
+        <w:t>mesma</w:t>
+      </w:r>
+      <w:r>
+        <w:rPr>
+          <w:rFonts w:ascii="Cambria" w:hAnsi="Cambria"/>
+        </w:rPr>
+        <w:t xml:space="preserve"> é debitado na conta associada ao perfil do utilizador.</w:t>
+      </w:r>
+      <w:r>
+        <w:rPr>
+          <w:rFonts w:ascii="Cambria" w:hAnsi="Cambria"/>
+        </w:rPr>
+        <w:t xml:space="preserve"> </w:t>
+      </w:r>
+      <w:r>
+        <w:rPr>
+          <w:rFonts w:ascii="Cambria" w:hAnsi="Cambria"/>
+        </w:rPr>
+        <w:t>Motorista e cliente apenas necessitam de avaliar a experiência realizada, através do sistema de pontuações da aplicação.</w:t>
+      </w:r>
+    </w:p>
+    <w:p>
+      <w:pPr>
+        <w:spacing w:line="360" w:lineRule="auto"/>
+        <w:ind w:firstLine="708"/>
+        <w:jc w:val="both"/>
+        <w:rPr>
+          <w:rFonts w:ascii="Cambria" w:hAnsi="Cambria"/>
+        </w:rPr>
+      </w:pPr>
+      <w:r>
+        <w:rPr>
+          <w:rFonts w:ascii="Cambria" w:hAnsi="Cambria"/>
+        </w:rPr>
+        <w:t>Se, por algum motivo, o utilizador tiver de cancelar o serviço, pagará o preço de tarifa mínima associada ao serviço requisitado.</w:t>
+      </w:r>
+    </w:p>
+    <w:p>
+      <w:pPr>
+        <w:spacing w:line="360" w:lineRule="auto"/>
+        <w:ind w:firstLine="708"/>
+        <w:jc w:val="both"/>
+        <w:rPr>
+          <w:rFonts w:ascii="Cambria" w:hAnsi="Cambria"/>
+        </w:rPr>
+      </w:pPr>
+      <w:r>
+        <w:rPr>
+          <w:rFonts w:ascii="Cambria" w:hAnsi="Cambria"/>
+        </w:rPr>
+        <w:t xml:space="preserve">Além das possibilidades descritas, a Uber dispõe de várias modalidades, associadas, sobretudo, aos veículos utilizados. A modalidade UberX representa um serviço </w:t>
+      </w:r>
+      <w:r>
+        <w:rPr>
+          <w:rFonts w:ascii="Cambria" w:hAnsi="Cambria"/>
+          <w:i/>
+        </w:rPr>
+        <w:t>low-cost</w:t>
+      </w:r>
+      <w:r>
+        <w:rPr>
+          <w:rFonts w:ascii="Cambria" w:hAnsi="Cambria"/>
+        </w:rPr>
+        <w:t>, enquanto que o UberBlack é considerado o segmento de luxo da marca, na medida em que os serviços oferecidos são realizados em carros de gama alta.</w:t>
+      </w:r>
+      <w:r>
+        <w:rPr>
+          <w:rFonts w:ascii="Cambria" w:hAnsi="Cambria"/>
+        </w:rPr>
+        <w:t xml:space="preserve"> O utilizador dispõe ainda de ligação Wi-Fi sem custos, como poderá, ainda, escolher a estação de rádio que pretende ouvir ou activar a sua </w:t>
+      </w:r>
+      <w:r>
+        <w:rPr>
+          <w:rFonts w:ascii="Cambria" w:hAnsi="Cambria"/>
+          <w:i/>
+        </w:rPr>
+        <w:t>playlist</w:t>
+      </w:r>
+      <w:r>
+        <w:rPr>
+          <w:rFonts w:ascii="Cambria" w:hAnsi="Cambria"/>
+        </w:rPr>
+        <w:t xml:space="preserve"> do Spotify.</w:t>
+      </w:r>
+    </w:p>
+    <w:p>
+      <w:pPr>
+        <w:spacing w:line="360" w:lineRule="auto"/>
+        <w:ind w:firstLine="708"/>
+        <w:jc w:val="both"/>
+        <w:rPr>
+          <w:rFonts w:ascii="Cambria" w:hAnsi="Cambria"/>
+        </w:rPr>
+      </w:pPr>
+      <w:r>
+        <w:rPr>
+          <w:rFonts w:ascii="Cambria" w:hAnsi="Cambria"/>
+        </w:rPr>
+        <w:t>Relativamente aos motoristas da Uber</w:t>
+      </w:r>
+      <w:r>
+        <w:rPr>
+          <w:rFonts w:ascii="Cambria" w:hAnsi="Cambria"/>
+        </w:rPr>
+        <w:t xml:space="preserve">, são pessoas contratadas por empresas de </w:t>
+      </w:r>
+      <w:r>
+        <w:rPr>
+          <w:rFonts w:ascii="Cambria" w:hAnsi="Cambria"/>
+          <w:i/>
+        </w:rPr>
+        <w:t>rent-a-car</w:t>
+      </w:r>
+      <w:r>
+        <w:rPr>
+          <w:rFonts w:ascii="Cambria" w:hAnsi="Cambria"/>
+        </w:rPr>
+        <w:t xml:space="preserve">, que estabelecem parcerias com a marca. </w:t>
+      </w:r>
+      <w:r>
+        <w:rPr>
+          <w:rFonts w:ascii="Cambria" w:hAnsi="Cambria"/>
+        </w:rPr>
+        <w:t>Caso uma pessoa seja contratada por uma das empresas parceiras da Uber ou seja empresário em nome individual, poderá ser motorista, desde que, para isso, possua formação, habilitação e certificação de motorista.</w:t>
+      </w:r>
+    </w:p>
+    <w:p>
+      <w:pPr>
+        <w:spacing w:line="360" w:lineRule="auto"/>
+        <w:jc w:val="both"/>
+        <w:rPr>
+          <w:rFonts w:ascii="Cambria" w:hAnsi="Cambria"/>
+          <w:sz w:val="24"/>
+        </w:rPr>
+      </w:pPr>
+      <w:r>
+        <w:rPr>
+          <w:rFonts w:ascii="Cambria" w:hAnsi="Cambria"/>
+          <w:sz w:val="24"/>
+        </w:rPr>
+        <w:t>2.1.2</w:t>
+      </w:r>
+      <w:r>
+        <w:rPr>
+          <w:rFonts w:ascii="Cambria" w:hAnsi="Cambria"/>
+          <w:sz w:val="24"/>
+        </w:rPr>
+        <w:t xml:space="preserve"> – </w:t>
+      </w:r>
+      <w:r>
+        <w:rPr>
+          <w:rFonts w:ascii="Cambria" w:hAnsi="Cambria"/>
+          <w:sz w:val="24"/>
+        </w:rPr>
+        <w:t>Entrevistas a utilizadores</w:t>
+      </w:r>
+    </w:p>
+    <w:p>
+      <w:pPr>
+        <w:spacing w:line="360" w:lineRule="auto"/>
+        <w:jc w:val="both"/>
+        <w:rPr>
+          <w:rFonts w:ascii="Cambria" w:hAnsi="Cambria"/>
+          <w:sz w:val="24"/>
+        </w:rPr>
+      </w:pPr>
       <w:bookmarkStart w:id="0" w:name="_GoBack"/>
       <w:bookmarkEnd w:id="0"/>
     </w:p>
@@ -1129,6 +1445,7 @@
     <w:lsdException w:name="HTML Sample" w:semiHidden="1" w:unhideWhenUsed="1"/>
     <w:lsdException w:name="HTML Typewriter" w:semiHidden="1" w:unhideWhenUsed="1"/>
     <w:lsdException w:name="HTML Variable" w:semiHidden="1" w:unhideWhenUsed="1"/>
+    <w:lsdException w:name="Normal Table" w:semiHidden="1" w:unhideWhenUsed="1"/>
     <w:lsdException w:name="annotation subject" w:semiHidden="1" w:unhideWhenUsed="1"/>
     <w:lsdException w:name="No List" w:semiHidden="1" w:unhideWhenUsed="1"/>
     <w:lsdException w:name="Outline List 1" w:semiHidden="1" w:unhideWhenUsed="1"/>
@@ -1175,8 +1492,10 @@
     <w:lsdException w:name="Table Subtle 2" w:semiHidden="1" w:unhideWhenUsed="1"/>
     <w:lsdException w:name="Table Web 1" w:semiHidden="1" w:unhideWhenUsed="1"/>
     <w:lsdException w:name="Table Web 2" w:semiHidden="1" w:unhideWhenUsed="1"/>
+    <w:lsdException w:name="Table Web 3" w:semiHidden="1" w:unhideWhenUsed="1"/>
     <w:lsdException w:name="Balloon Text" w:semiHidden="1" w:unhideWhenUsed="1"/>
     <w:lsdException w:name="Table Grid" w:uiPriority="39"/>
+    <w:lsdException w:name="Table Theme" w:semiHidden="1" w:unhideWhenUsed="1"/>
     <w:lsdException w:name="Placeholder Text" w:semiHidden="1"/>
     <w:lsdException w:name="No Spacing" w:uiPriority="1" w:qFormat="1"/>
     <w:lsdException w:name="Light Shading" w:uiPriority="60"/>

</xml_diff>

<commit_message>
Mecanismos de controlo de versões
</commit_message>
<xml_diff>
--- a/report.docx
+++ b/report.docx
@@ -972,7 +972,13 @@
       <w:bookmarkStart w:id="0" w:name="_Toc453093470"/>
       <w:r>
         <w:lastRenderedPageBreak/>
-        <w:t xml:space="preserve">1 - </w:t>
+        <w:t xml:space="preserve">1 </w:t>
+      </w:r>
+      <w:r>
+        <w:t>–</w:t>
+      </w:r>
+      <w:r>
+        <w:t xml:space="preserve"> </w:t>
       </w:r>
       <w:r>
         <w:t>Introdução</w:t>
@@ -982,6 +988,17 @@
     <w:p>
       <w:pPr>
         <w:spacing w:line="360" w:lineRule="auto"/>
+        <w:jc w:val="both"/>
+        <w:rPr>
+          <w:rFonts w:ascii="Cambria" w:hAnsi="Cambria"/>
+        </w:rPr>
+      </w:pPr>
+      <w:bookmarkStart w:id="1" w:name="_GoBack"/>
+      <w:bookmarkEnd w:id="1"/>
+    </w:p>
+    <w:p>
+      <w:pPr>
+        <w:spacing w:line="360" w:lineRule="auto"/>
         <w:jc w:val="center"/>
         <w:rPr>
           <w:rFonts w:ascii="Cambria" w:hAnsi="Cambria"/>
@@ -1173,7 +1190,7 @@
         <w:spacing w:line="360" w:lineRule="auto"/>
         <w:jc w:val="both"/>
       </w:pPr>
-      <w:bookmarkStart w:id="1" w:name="_Toc453093471"/>
+      <w:bookmarkStart w:id="2" w:name="_Toc453093471"/>
       <w:r>
         <w:lastRenderedPageBreak/>
         <w:t xml:space="preserve">2 – </w:t>
@@ -1181,7 +1198,7 @@
       <w:r>
         <w:t>Análise</w:t>
       </w:r>
-      <w:bookmarkEnd w:id="1"/>
+      <w:bookmarkEnd w:id="2"/>
     </w:p>
     <w:p>
       <w:pPr>
@@ -1192,14 +1209,14 @@
           <w:b/>
         </w:rPr>
       </w:pPr>
-      <w:bookmarkStart w:id="2" w:name="_Toc453093472"/>
+      <w:bookmarkStart w:id="3" w:name="_Toc453093472"/>
       <w:r>
         <w:rPr>
           <w:b/>
         </w:rPr>
         <w:t>2.1 – Recolha de informação</w:t>
       </w:r>
-      <w:bookmarkEnd w:id="2"/>
+      <w:bookmarkEnd w:id="3"/>
     </w:p>
     <w:p>
       <w:pPr>
@@ -1316,7 +1333,7 @@
           <w:sz w:val="24"/>
         </w:rPr>
       </w:pPr>
-      <w:bookmarkStart w:id="3" w:name="_Toc453093473"/>
+      <w:bookmarkStart w:id="4" w:name="_Toc453093473"/>
       <w:r>
         <w:rPr>
           <w:b/>
@@ -1324,7 +1341,7 @@
         </w:rPr>
         <w:t>2.1.1 – A marca</w:t>
       </w:r>
-      <w:bookmarkEnd w:id="3"/>
+      <w:bookmarkEnd w:id="4"/>
     </w:p>
     <w:p>
       <w:pPr>
@@ -1664,7 +1681,7 @@
           <w:sz w:val="24"/>
         </w:rPr>
       </w:pPr>
-      <w:bookmarkStart w:id="4" w:name="_Toc453093474"/>
+      <w:bookmarkStart w:id="5" w:name="_Toc453093474"/>
       <w:r>
         <w:rPr>
           <w:b/>
@@ -1672,7 +1689,7 @@
         </w:rPr>
         <w:t>2.1.2 – Entrevistas a utilizadores</w:t>
       </w:r>
-      <w:bookmarkEnd w:id="4"/>
+      <w:bookmarkEnd w:id="5"/>
     </w:p>
     <w:p>
       <w:pPr>
@@ -5747,8 +5764,6 @@
           <w:lang w:eastAsia="pt-PT"/>
         </w:rPr>
       </w:pPr>
-      <w:bookmarkStart w:id="5" w:name="_GoBack"/>
-      <w:bookmarkEnd w:id="5"/>
     </w:p>
     <w:p>
       <w:pPr>
@@ -5783,6 +5798,341 @@
       </w:pPr>
       <w:r>
         <w:br w:type="page"/>
+      </w:r>
+    </w:p>
+    <w:p>
+      <w:pPr>
+        <w:pStyle w:val="Cabealho1"/>
+        <w:spacing w:line="360" w:lineRule="auto"/>
+        <w:jc w:val="both"/>
+      </w:pPr>
+      <w:r>
+        <w:lastRenderedPageBreak/>
+        <w:t>X</w:t>
+      </w:r>
+      <w:r>
+        <w:t xml:space="preserve"> – </w:t>
+      </w:r>
+      <w:r>
+        <w:t>Mecanismos de validação e controlo de versões</w:t>
+      </w:r>
+    </w:p>
+    <w:p>
+      <w:pPr>
+        <w:spacing w:line="360" w:lineRule="auto"/>
+        <w:ind w:firstLine="708"/>
+        <w:jc w:val="both"/>
+        <w:rPr>
+          <w:rFonts w:ascii="Cambria" w:hAnsi="Cambria"/>
+        </w:rPr>
+      </w:pPr>
+      <w:r>
+        <w:rPr>
+          <w:rFonts w:ascii="Cambria" w:hAnsi="Cambria"/>
+        </w:rPr>
+        <w:t xml:space="preserve">Em qualquer projecto que implique trabalhos de grupo, é fundamental atribuir determinadas tarefas a cada colaborador, de modo a aumentar a eficiência e rapidez de execução do trabalho. Neste tipo de colaborações, é frequente, e cada vez mais indispensável, a utilização de mecanismos de controlo de versões. Este tipo de ferramentas possibilita a actualização de ficheiros, bem como a consulta de versões anteriores do mesmo ficheiro. Cada utilizador poderá consultar, a qualquer altura, ficheiros colocados em repositórios e editá-los, bastando, para isso, ter uma conta associada ao repositório em questão. </w:t>
+      </w:r>
+    </w:p>
+    <w:p>
+      <w:pPr>
+        <w:spacing w:line="360" w:lineRule="auto"/>
+        <w:ind w:firstLine="708"/>
+        <w:jc w:val="both"/>
+        <w:rPr>
+          <w:rFonts w:ascii="Cambria" w:hAnsi="Cambria"/>
+        </w:rPr>
+      </w:pPr>
+      <w:r>
+        <w:rPr>
+          <w:rFonts w:ascii="Cambria" w:hAnsi="Cambria"/>
+        </w:rPr>
+        <w:t xml:space="preserve">Esta é uma forma dinâmica de trabalho, na medida em que aproxima colaboradores, caso não estejam a trabalhar em conjunto ou nos mesmos locais. </w:t>
+      </w:r>
+      <w:r>
+        <w:rPr>
+          <w:rFonts w:ascii="Cambria" w:hAnsi="Cambria"/>
+        </w:rPr>
+        <w:t>É também uma ferramenta que contribui, em grande escala, para a segurança em desenvolvimento de projectos. Ao poder armazenar várias versões do mesmo ficheiro (à medida que são actualizadas e editadas), garante uma recuperabilidade dos mesmos.</w:t>
+      </w:r>
+    </w:p>
+    <w:p>
+      <w:pPr>
+        <w:spacing w:line="360" w:lineRule="auto"/>
+        <w:ind w:firstLine="708"/>
+        <w:jc w:val="both"/>
+        <w:rPr>
+          <w:rFonts w:ascii="Cambria" w:hAnsi="Cambria"/>
+        </w:rPr>
+      </w:pPr>
+      <w:r>
+        <w:rPr>
+          <w:rFonts w:ascii="Cambria" w:hAnsi="Cambria"/>
+        </w:rPr>
+        <w:t xml:space="preserve">Tendo em consideração que este projecto foi realizado por um grupo de dois alunos, foi utilizado um mecanismo de controlo de versões, neste caso o </w:t>
+      </w:r>
+      <w:r>
+        <w:rPr>
+          <w:rFonts w:ascii="Cambria" w:hAnsi="Cambria"/>
+          <w:i/>
+        </w:rPr>
+        <w:t>GitHub</w:t>
+      </w:r>
+      <w:r>
+        <w:rPr>
+          <w:rFonts w:ascii="Cambria" w:hAnsi="Cambria"/>
+        </w:rPr>
+        <w:t xml:space="preserve">. Esta ferramenta é um repositório </w:t>
+      </w:r>
+      <w:r>
+        <w:rPr>
+          <w:rFonts w:ascii="Cambria" w:hAnsi="Cambria"/>
+          <w:i/>
+        </w:rPr>
+        <w:t>online</w:t>
+      </w:r>
+      <w:r>
+        <w:rPr>
+          <w:rFonts w:ascii="Cambria" w:hAnsi="Cambria"/>
+        </w:rPr>
+        <w:t xml:space="preserve">, gratuito e público, apesar de incluir opções de privacidade. À semelhança de sistemas semelhantes, um utilizador que esteja associado a um repositório, pode aceder, consultar, fazer o </w:t>
+      </w:r>
+      <w:r>
+        <w:rPr>
+          <w:rFonts w:ascii="Cambria" w:hAnsi="Cambria"/>
+          <w:i/>
+        </w:rPr>
+        <w:t>download</w:t>
+      </w:r>
+      <w:r>
+        <w:rPr>
+          <w:rFonts w:ascii="Cambria" w:hAnsi="Cambria"/>
+        </w:rPr>
+        <w:t xml:space="preserve"> ou remover qualquer ficheiro, desde que possua uma conta registada e esteja associado ao repositório. </w:t>
+      </w:r>
+    </w:p>
+    <w:p>
+      <w:pPr>
+        <w:spacing w:line="360" w:lineRule="auto"/>
+        <w:ind w:firstLine="708"/>
+        <w:jc w:val="both"/>
+        <w:rPr>
+          <w:rFonts w:ascii="Cambria" w:hAnsi="Cambria"/>
+        </w:rPr>
+      </w:pPr>
+      <w:r>
+        <w:rPr>
+          <w:rFonts w:ascii="Cambria" w:hAnsi="Cambria"/>
+        </w:rPr>
+        <w:t>Esta vertente revelou ser decisiva no desenvolvimento do trabalho, visto que impulsionou um trabalho de equipa bastante eficiente</w:t>
+      </w:r>
+      <w:r>
+        <w:rPr>
+          <w:rFonts w:ascii="Cambria" w:hAnsi="Cambria"/>
+        </w:rPr>
+        <w:t xml:space="preserve">, facilitando a troca de ficheiros e tarefas. </w:t>
+      </w:r>
+    </w:p>
+    <w:p>
+      <w:pPr>
+        <w:spacing w:line="360" w:lineRule="auto"/>
+        <w:ind w:firstLine="708"/>
+        <w:jc w:val="both"/>
+        <w:rPr>
+          <w:rFonts w:ascii="Cambria" w:hAnsi="Cambria"/>
+        </w:rPr>
+      </w:pPr>
+      <w:r>
+        <w:rPr>
+          <w:noProof/>
+          <w:lang w:eastAsia="pt-PT"/>
+        </w:rPr>
+        <w:drawing>
+          <wp:anchor distT="0" distB="0" distL="114300" distR="114300" simplePos="0" relativeHeight="251658240" behindDoc="1" locked="0" layoutInCell="1" allowOverlap="1" wp14:anchorId="3587190E" wp14:editId="1AD8FEB6">
+            <wp:simplePos x="0" y="0"/>
+            <wp:positionH relativeFrom="column">
+              <wp:posOffset>-118110</wp:posOffset>
+            </wp:positionH>
+            <wp:positionV relativeFrom="paragraph">
+              <wp:posOffset>545465</wp:posOffset>
+            </wp:positionV>
+            <wp:extent cx="5967730" cy="1695450"/>
+            <wp:effectExtent l="0" t="0" r="0" b="0"/>
+            <wp:wrapNone/>
+            <wp:docPr id="1" name="Imagem 1"/>
+            <wp:cNvGraphicFramePr>
+              <a:graphicFrameLocks xmlns:a="http://schemas.openxmlformats.org/drawingml/2006/main" noChangeAspect="1"/>
+            </wp:cNvGraphicFramePr>
+            <a:graphic xmlns:a="http://schemas.openxmlformats.org/drawingml/2006/main">
+              <a:graphicData uri="http://schemas.openxmlformats.org/drawingml/2006/picture">
+                <pic:pic xmlns:pic="http://schemas.openxmlformats.org/drawingml/2006/picture">
+                  <pic:nvPicPr>
+                    <pic:cNvPr id="1" name=""/>
+                    <pic:cNvPicPr/>
+                  </pic:nvPicPr>
+                  <pic:blipFill>
+                    <a:blip r:embed="rId16">
+                      <a:extLst>
+                        <a:ext uri="{28A0092B-C50C-407E-A947-70E740481C1C}">
+                          <a14:useLocalDpi xmlns:a14="http://schemas.microsoft.com/office/drawing/2010/main" val="0"/>
+                        </a:ext>
+                      </a:extLst>
+                    </a:blip>
+                    <a:stretch>
+                      <a:fillRect/>
+                    </a:stretch>
+                  </pic:blipFill>
+                  <pic:spPr>
+                    <a:xfrm>
+                      <a:off x="0" y="0"/>
+                      <a:ext cx="5967730" cy="1695450"/>
+                    </a:xfrm>
+                    <a:prstGeom prst="rect">
+                      <a:avLst/>
+                    </a:prstGeom>
+                  </pic:spPr>
+                </pic:pic>
+              </a:graphicData>
+            </a:graphic>
+            <wp14:sizeRelH relativeFrom="margin">
+              <wp14:pctWidth>0</wp14:pctWidth>
+            </wp14:sizeRelH>
+            <wp14:sizeRelV relativeFrom="margin">
+              <wp14:pctHeight>0</wp14:pctHeight>
+            </wp14:sizeRelV>
+          </wp:anchor>
+        </w:drawing>
+      </w:r>
+      <w:r>
+        <w:rPr>
+          <w:rFonts w:ascii="Cambria" w:hAnsi="Cambria"/>
+        </w:rPr>
+        <w:t xml:space="preserve">Segue-se uma imagem do repositório utilizado para o efeito, que poderá ser consultado na seguinte hiperligação: </w:t>
+      </w:r>
+      <w:r>
+        <w:rPr>
+          <w:rFonts w:ascii="Cambria" w:hAnsi="Cambria"/>
+          <w:b/>
+        </w:rPr>
+        <w:t>https://github.com/mbcrodrigues/PeterBighetti</w:t>
+      </w:r>
+      <w:r>
+        <w:rPr>
+          <w:rFonts w:ascii="Cambria" w:hAnsi="Cambria"/>
+        </w:rPr>
+        <w:t xml:space="preserve"> </w:t>
+      </w:r>
+    </w:p>
+    <w:p>
+      <w:pPr>
+        <w:keepNext/>
+        <w:spacing w:line="360" w:lineRule="auto"/>
+        <w:ind w:firstLine="708"/>
+        <w:jc w:val="center"/>
+      </w:pPr>
+    </w:p>
+    <w:p>
+      <w:pPr>
+        <w:pStyle w:val="Legenda"/>
+        <w:ind w:left="708"/>
+        <w:jc w:val="center"/>
+        <w:rPr>
+          <w:rFonts w:ascii="Cambria" w:hAnsi="Cambria"/>
+          <w:b/>
+          <w:i w:val="0"/>
+          <w:color w:val="auto"/>
+        </w:rPr>
+      </w:pPr>
+    </w:p>
+    <w:p>
+      <w:pPr>
+        <w:pStyle w:val="Legenda"/>
+        <w:ind w:left="708"/>
+        <w:jc w:val="center"/>
+        <w:rPr>
+          <w:rFonts w:ascii="Cambria" w:hAnsi="Cambria"/>
+          <w:b/>
+          <w:i w:val="0"/>
+          <w:color w:val="auto"/>
+        </w:rPr>
+      </w:pPr>
+    </w:p>
+    <w:p>
+      <w:pPr>
+        <w:pStyle w:val="Legenda"/>
+        <w:ind w:left="708"/>
+        <w:jc w:val="center"/>
+        <w:rPr>
+          <w:rFonts w:ascii="Cambria" w:hAnsi="Cambria"/>
+          <w:b/>
+          <w:i w:val="0"/>
+          <w:color w:val="auto"/>
+        </w:rPr>
+      </w:pPr>
+    </w:p>
+    <w:p>
+      <w:pPr>
+        <w:pStyle w:val="Legenda"/>
+        <w:ind w:left="708"/>
+        <w:jc w:val="center"/>
+        <w:rPr>
+          <w:rFonts w:ascii="Cambria" w:hAnsi="Cambria"/>
+          <w:b/>
+          <w:i w:val="0"/>
+          <w:color w:val="auto"/>
+        </w:rPr>
+      </w:pPr>
+    </w:p>
+    <w:p>
+      <w:pPr>
+        <w:pStyle w:val="Legenda"/>
+        <w:ind w:left="708"/>
+        <w:jc w:val="center"/>
+        <w:rPr>
+          <w:rFonts w:ascii="Cambria" w:hAnsi="Cambria"/>
+          <w:b/>
+          <w:i w:val="0"/>
+          <w:color w:val="auto"/>
+        </w:rPr>
+      </w:pPr>
+    </w:p>
+    <w:p>
+      <w:pPr>
+        <w:pStyle w:val="Legenda"/>
+        <w:ind w:left="708"/>
+        <w:jc w:val="center"/>
+        <w:rPr>
+          <w:rFonts w:ascii="Cambria" w:hAnsi="Cambria"/>
+          <w:b/>
+          <w:i w:val="0"/>
+          <w:color w:val="auto"/>
+        </w:rPr>
+      </w:pPr>
+      <w:r>
+        <w:rPr>
+          <w:rFonts w:ascii="Cambria" w:hAnsi="Cambria"/>
+          <w:b/>
+          <w:i w:val="0"/>
+          <w:color w:val="auto"/>
+        </w:rPr>
+        <w:t>FIGURA 7</w:t>
+      </w:r>
+      <w:r>
+        <w:rPr>
+          <w:rFonts w:ascii="Cambria" w:hAnsi="Cambria"/>
+          <w:b/>
+          <w:i w:val="0"/>
+          <w:color w:val="auto"/>
+        </w:rPr>
+        <w:t xml:space="preserve"> – </w:t>
+      </w:r>
+      <w:r>
+        <w:rPr>
+          <w:rFonts w:ascii="Cambria" w:hAnsi="Cambria"/>
+          <w:b/>
+          <w:i w:val="0"/>
+          <w:color w:val="auto"/>
+        </w:rPr>
+        <w:t>FERRAMENTA DE CONTROLO DE VERSÕES DO GITHUB</w:t>
       </w:r>
     </w:p>
     <w:p>
@@ -5830,7 +6180,7 @@
         </w:rPr>
         <w:t xml:space="preserve">”. </w:t>
       </w:r>
-      <w:hyperlink r:id="rId16" w:history="1">
+      <w:hyperlink r:id="rId17" w:history="1">
         <w:r>
           <w:rPr>
             <w:rStyle w:val="Hiperligao"/>
@@ -5879,7 +6229,7 @@
         </w:rPr>
         <w:t xml:space="preserve">: </w:t>
       </w:r>
-      <w:hyperlink r:id="rId17" w:history="1">
+      <w:hyperlink r:id="rId18" w:history="1">
         <w:r>
           <w:rPr>
             <w:rStyle w:val="Hiperligao"/>
@@ -5890,7 +6240,7 @@
       </w:hyperlink>
     </w:p>
     <w:sectPr>
-      <w:footerReference w:type="default" r:id="rId18"/>
+      <w:footerReference w:type="default" r:id="rId19"/>
       <w:pgSz w:w="11906" w:h="16838"/>
       <w:pgMar w:top="1417" w:right="1701" w:bottom="1417" w:left="1701" w:header="708" w:footer="708" w:gutter="0"/>
       <w:cols w:space="708"/>
@@ -5987,7 +6337,7 @@
                 <w:bCs/>
                 <w:noProof/>
               </w:rPr>
-              <w:t>15</w:t>
+              <w:t>16</w:t>
             </w:r>
             <w:r>
               <w:rPr>
@@ -6032,7 +6382,7 @@
                 <w:bCs/>
                 <w:noProof/>
               </w:rPr>
-              <w:t>15</w:t>
+              <w:t>16</w:t>
             </w:r>
             <w:r>
               <w:rPr>
@@ -7908,7 +8258,7 @@
 </file>
 
 <file path=customXml/itemProps1.xml><?xml version="1.0" encoding="utf-8"?>
-<ds:datastoreItem xmlns:ds="http://schemas.openxmlformats.org/officeDocument/2006/customXml" ds:itemID="{60BC2128-D9F6-454A-8B8E-EAACFB5C6E6B}">
+<ds:datastoreItem xmlns:ds="http://schemas.openxmlformats.org/officeDocument/2006/customXml" ds:itemID="{7402585F-7C9B-469C-96E3-3B26F90423F6}">
   <ds:schemaRefs>
     <ds:schemaRef ds:uri="http://schemas.openxmlformats.org/officeDocument/2006/bibliography"/>
   </ds:schemaRefs>

</xml_diff>

<commit_message>
Correcção de erros e requisitos não funcionais
</commit_message>
<xml_diff>
--- a/report.docx
+++ b/report.docx
@@ -993,8 +993,6 @@
           <w:rFonts w:ascii="Cambria" w:hAnsi="Cambria"/>
         </w:rPr>
       </w:pPr>
-      <w:bookmarkStart w:id="1" w:name="_GoBack"/>
-      <w:bookmarkEnd w:id="1"/>
     </w:p>
     <w:p>
       <w:pPr>
@@ -1190,7 +1188,7 @@
         <w:spacing w:line="360" w:lineRule="auto"/>
         <w:jc w:val="both"/>
       </w:pPr>
-      <w:bookmarkStart w:id="2" w:name="_Toc453093471"/>
+      <w:bookmarkStart w:id="1" w:name="_Toc453093471"/>
       <w:r>
         <w:lastRenderedPageBreak/>
         <w:t xml:space="preserve">2 – </w:t>
@@ -1198,150 +1196,150 @@
       <w:r>
         <w:t>Análise</w:t>
       </w:r>
+      <w:bookmarkEnd w:id="1"/>
+    </w:p>
+    <w:p>
+      <w:pPr>
+        <w:pStyle w:val="Cabealho2"/>
+        <w:spacing w:line="360" w:lineRule="auto"/>
+        <w:jc w:val="both"/>
+        <w:rPr>
+          <w:b/>
+        </w:rPr>
+      </w:pPr>
+      <w:bookmarkStart w:id="2" w:name="_Toc453093472"/>
+      <w:r>
+        <w:rPr>
+          <w:b/>
+        </w:rPr>
+        <w:t>2.1 – Recolha de informação</w:t>
+      </w:r>
       <w:bookmarkEnd w:id="2"/>
     </w:p>
     <w:p>
       <w:pPr>
-        <w:pStyle w:val="Cabealho2"/>
-        <w:spacing w:line="360" w:lineRule="auto"/>
-        <w:jc w:val="both"/>
-        <w:rPr>
-          <w:b/>
-        </w:rPr>
-      </w:pPr>
-      <w:bookmarkStart w:id="3" w:name="_Toc453093472"/>
-      <w:r>
-        <w:rPr>
-          <w:b/>
-        </w:rPr>
-        <w:t>2.1 – Recolha de informação</w:t>
+        <w:spacing w:line="360" w:lineRule="auto"/>
+        <w:ind w:firstLine="708"/>
+        <w:jc w:val="both"/>
+        <w:rPr>
+          <w:rFonts w:ascii="Cambria" w:hAnsi="Cambria"/>
+        </w:rPr>
+      </w:pPr>
+      <w:r>
+        <w:rPr>
+          <w:rFonts w:ascii="Cambria" w:hAnsi="Cambria"/>
+        </w:rPr>
+        <w:t>Neste ponto pretendia-se recolher toda a informação relevante</w:t>
+      </w:r>
+      <w:r>
+        <w:rPr>
+          <w:rFonts w:ascii="Cambria" w:hAnsi="Cambria"/>
+        </w:rPr>
+        <w:t xml:space="preserve"> associada à Uber, bem como </w:t>
+      </w:r>
+      <w:r>
+        <w:rPr>
+          <w:rFonts w:ascii="Cambria" w:hAnsi="Cambria"/>
+        </w:rPr>
+        <w:t xml:space="preserve">aos serviços e modalidades que dispõe e oferece. Para </w:t>
+      </w:r>
+      <w:r>
+        <w:rPr>
+          <w:rFonts w:ascii="Cambria" w:hAnsi="Cambria"/>
+        </w:rPr>
+        <w:t xml:space="preserve">tal, analisaram-se textos, reportagens e artigos sobre a Uber, foram realizadas entrevistas a dois utilizadores dos serviços da marca e testaram-se as várias funcionalidades da aplicação, utilizando-a em tempo real. </w:t>
+      </w:r>
+    </w:p>
+    <w:p>
+      <w:pPr>
+        <w:spacing w:line="360" w:lineRule="auto"/>
+        <w:ind w:firstLine="708"/>
+        <w:jc w:val="both"/>
+        <w:rPr>
+          <w:rFonts w:ascii="Cambria" w:hAnsi="Cambria"/>
+        </w:rPr>
+      </w:pPr>
+      <w:r>
+        <w:rPr>
+          <w:rFonts w:ascii="Cambria" w:hAnsi="Cambria"/>
+        </w:rPr>
+        <w:t xml:space="preserve">Assim, de forma a ser possível analisar a Uber de um ponto de vista comercial e desenvolver um projecto de </w:t>
+      </w:r>
+      <w:r>
+        <w:rPr>
+          <w:rFonts w:ascii="Cambria" w:hAnsi="Cambria"/>
+          <w:i/>
+        </w:rPr>
+        <w:t>software</w:t>
+      </w:r>
+      <w:r>
+        <w:rPr>
+          <w:rFonts w:ascii="Cambria" w:hAnsi="Cambria"/>
+        </w:rPr>
+        <w:t xml:space="preserve"> que descreva os serviços que a marca </w:t>
+      </w:r>
+      <w:r>
+        <w:rPr>
+          <w:rFonts w:ascii="Cambria" w:hAnsi="Cambria"/>
+        </w:rPr>
+        <w:t>oferece</w:t>
+      </w:r>
+      <w:r>
+        <w:rPr>
+          <w:rFonts w:ascii="Cambria" w:hAnsi="Cambria"/>
+        </w:rPr>
+        <w:t>, é fundamental conhecer</w:t>
+      </w:r>
+      <w:r>
+        <w:rPr>
+          <w:rFonts w:ascii="Cambria" w:hAnsi="Cambria"/>
+        </w:rPr>
+        <w:t xml:space="preserve"> alguma da sua história e, sobretudo, os objectivos e premissas a que se propunha no seu surgimento e actualmente. É, igualmente, importante </w:t>
+      </w:r>
+      <w:r>
+        <w:rPr>
+          <w:rFonts w:ascii="Cambria" w:hAnsi="Cambria"/>
+        </w:rPr>
+        <w:t>realizar</w:t>
+      </w:r>
+      <w:r>
+        <w:rPr>
+          <w:rFonts w:ascii="Cambria" w:hAnsi="Cambria"/>
+        </w:rPr>
+        <w:t xml:space="preserve"> uma, breve, análise da relevância da marca na sociedade, de forma a conhecer as funcionalidades mais utilizadas,</w:t>
+      </w:r>
+      <w:r>
+        <w:rPr>
+          <w:rFonts w:ascii="Cambria" w:hAnsi="Cambria"/>
+        </w:rPr>
+        <w:t xml:space="preserve"> bem como a forma como são realizadas,</w:t>
+      </w:r>
+      <w:r>
+        <w:rPr>
+          <w:rFonts w:ascii="Cambria" w:hAnsi="Cambria"/>
+        </w:rPr>
+        <w:t xml:space="preserve"> para, na fase seguinte do projecto, se descreverem alguns requisitos funcionais e não funcionais associados à marca.</w:t>
+      </w:r>
+    </w:p>
+    <w:p>
+      <w:pPr>
+        <w:pStyle w:val="Cabealho3"/>
+        <w:spacing w:line="360" w:lineRule="auto"/>
+        <w:jc w:val="both"/>
+        <w:rPr>
+          <w:b/>
+          <w:sz w:val="24"/>
+        </w:rPr>
+      </w:pPr>
+      <w:bookmarkStart w:id="3" w:name="_Toc453093473"/>
+      <w:r>
+        <w:rPr>
+          <w:b/>
+          <w:sz w:val="24"/>
+        </w:rPr>
+        <w:t>2.1.1 – A marca</w:t>
       </w:r>
       <w:bookmarkEnd w:id="3"/>
-    </w:p>
-    <w:p>
-      <w:pPr>
-        <w:spacing w:line="360" w:lineRule="auto"/>
-        <w:ind w:firstLine="708"/>
-        <w:jc w:val="both"/>
-        <w:rPr>
-          <w:rFonts w:ascii="Cambria" w:hAnsi="Cambria"/>
-        </w:rPr>
-      </w:pPr>
-      <w:r>
-        <w:rPr>
-          <w:rFonts w:ascii="Cambria" w:hAnsi="Cambria"/>
-        </w:rPr>
-        <w:t>Neste ponto pretendia-se recolher toda a informação relevante</w:t>
-      </w:r>
-      <w:r>
-        <w:rPr>
-          <w:rFonts w:ascii="Cambria" w:hAnsi="Cambria"/>
-        </w:rPr>
-        <w:t xml:space="preserve"> associada à Uber, bem como </w:t>
-      </w:r>
-      <w:r>
-        <w:rPr>
-          <w:rFonts w:ascii="Cambria" w:hAnsi="Cambria"/>
-        </w:rPr>
-        <w:t xml:space="preserve">aos serviços e modalidades que dispõe e oferece. Para </w:t>
-      </w:r>
-      <w:r>
-        <w:rPr>
-          <w:rFonts w:ascii="Cambria" w:hAnsi="Cambria"/>
-        </w:rPr>
-        <w:t xml:space="preserve">tal, analisaram-se textos, reportagens e artigos sobre a Uber, foram realizadas entrevistas a dois utilizadores dos serviços da marca e testaram-se as várias funcionalidades da aplicação, utilizando-a em tempo real. </w:t>
-      </w:r>
-    </w:p>
-    <w:p>
-      <w:pPr>
-        <w:spacing w:line="360" w:lineRule="auto"/>
-        <w:ind w:firstLine="708"/>
-        <w:jc w:val="both"/>
-        <w:rPr>
-          <w:rFonts w:ascii="Cambria" w:hAnsi="Cambria"/>
-        </w:rPr>
-      </w:pPr>
-      <w:r>
-        <w:rPr>
-          <w:rFonts w:ascii="Cambria" w:hAnsi="Cambria"/>
-        </w:rPr>
-        <w:t xml:space="preserve">Assim, de forma a ser possível analisar a Uber de um ponto de vista comercial e desenvolver um projecto de </w:t>
-      </w:r>
-      <w:r>
-        <w:rPr>
-          <w:rFonts w:ascii="Cambria" w:hAnsi="Cambria"/>
-          <w:i/>
-        </w:rPr>
-        <w:t>software</w:t>
-      </w:r>
-      <w:r>
-        <w:rPr>
-          <w:rFonts w:ascii="Cambria" w:hAnsi="Cambria"/>
-        </w:rPr>
-        <w:t xml:space="preserve"> que descreva os serviços que a marca </w:t>
-      </w:r>
-      <w:r>
-        <w:rPr>
-          <w:rFonts w:ascii="Cambria" w:hAnsi="Cambria"/>
-        </w:rPr>
-        <w:t>oferece</w:t>
-      </w:r>
-      <w:r>
-        <w:rPr>
-          <w:rFonts w:ascii="Cambria" w:hAnsi="Cambria"/>
-        </w:rPr>
-        <w:t>, é fundamental conhecer</w:t>
-      </w:r>
-      <w:r>
-        <w:rPr>
-          <w:rFonts w:ascii="Cambria" w:hAnsi="Cambria"/>
-        </w:rPr>
-        <w:t xml:space="preserve"> alguma da sua história e, sobretudo, os objectivos e premissas a que se propunha no seu surgimento e actualmente. É, igualmente, importante </w:t>
-      </w:r>
-      <w:r>
-        <w:rPr>
-          <w:rFonts w:ascii="Cambria" w:hAnsi="Cambria"/>
-        </w:rPr>
-        <w:t>realizar</w:t>
-      </w:r>
-      <w:r>
-        <w:rPr>
-          <w:rFonts w:ascii="Cambria" w:hAnsi="Cambria"/>
-        </w:rPr>
-        <w:t xml:space="preserve"> uma, breve, análise da relevância da marca na sociedade, de forma a conhecer as funcionalidades mais utilizadas,</w:t>
-      </w:r>
-      <w:r>
-        <w:rPr>
-          <w:rFonts w:ascii="Cambria" w:hAnsi="Cambria"/>
-        </w:rPr>
-        <w:t xml:space="preserve"> bem como a forma como são realizadas,</w:t>
-      </w:r>
-      <w:r>
-        <w:rPr>
-          <w:rFonts w:ascii="Cambria" w:hAnsi="Cambria"/>
-        </w:rPr>
-        <w:t xml:space="preserve"> para, na fase seguinte do projecto, se descreverem alguns requisitos funcionais e não funcionais associados à marca.</w:t>
-      </w:r>
-    </w:p>
-    <w:p>
-      <w:pPr>
-        <w:pStyle w:val="Cabealho3"/>
-        <w:spacing w:line="360" w:lineRule="auto"/>
-        <w:jc w:val="both"/>
-        <w:rPr>
-          <w:b/>
-          <w:sz w:val="24"/>
-        </w:rPr>
-      </w:pPr>
-      <w:bookmarkStart w:id="4" w:name="_Toc453093473"/>
-      <w:r>
-        <w:rPr>
-          <w:b/>
-          <w:sz w:val="24"/>
-        </w:rPr>
-        <w:t>2.1.1 – A marca</w:t>
-      </w:r>
-      <w:bookmarkEnd w:id="4"/>
     </w:p>
     <w:p>
       <w:pPr>
@@ -1654,21 +1652,7 @@
         <w:rPr>
           <w:rFonts w:ascii="Cambria" w:hAnsi="Cambria"/>
         </w:rPr>
-        <w:t xml:space="preserve">Caso uma pessoa seja contratada por uma das empresas parceiras </w:t>
-      </w:r>
-      <w:proofErr w:type="gramStart"/>
-      <w:r>
-        <w:rPr>
-          <w:rFonts w:ascii="Cambria" w:hAnsi="Cambria"/>
-        </w:rPr>
-        <w:t>da Uber ou seja</w:t>
-      </w:r>
-      <w:proofErr w:type="gramEnd"/>
-      <w:r>
-        <w:rPr>
-          <w:rFonts w:ascii="Cambria" w:hAnsi="Cambria"/>
-        </w:rPr>
-        <w:t xml:space="preserve"> empresário em nome individual, poderá ser motorista, desde que, para isso, possua formação, habilitação e certificação de motorista.</w:t>
+        <w:t>Caso uma pessoa seja contratada por uma das empresas parceiras da Uber ou seja empresário em nome individual, poderá ser motorista, desde que, para isso, possua formação, habilitação e certificação de motorista.</w:t>
       </w:r>
     </w:p>
     <w:p>
@@ -1681,7 +1665,7 @@
           <w:sz w:val="24"/>
         </w:rPr>
       </w:pPr>
-      <w:bookmarkStart w:id="5" w:name="_Toc453093474"/>
+      <w:bookmarkStart w:id="4" w:name="_Toc453093474"/>
       <w:r>
         <w:rPr>
           <w:b/>
@@ -1689,7 +1673,7 @@
         </w:rPr>
         <w:t>2.1.2 – Entrevistas a utilizadores</w:t>
       </w:r>
-      <w:bookmarkEnd w:id="5"/>
+      <w:bookmarkEnd w:id="4"/>
     </w:p>
     <w:p>
       <w:pPr>
@@ -5802,19 +5786,221 @@
     </w:p>
     <w:p>
       <w:pPr>
+        <w:pStyle w:val="Cabealho2"/>
+        <w:spacing w:line="360" w:lineRule="auto"/>
+        <w:jc w:val="both"/>
+        <w:rPr>
+          <w:b/>
+          <w:lang w:eastAsia="pt-PT"/>
+        </w:rPr>
+      </w:pPr>
+      <w:r>
+        <w:rPr>
+          <w:b/>
+          <w:lang w:eastAsia="pt-PT"/>
+        </w:rPr>
+        <w:lastRenderedPageBreak/>
+        <w:t>2.3</w:t>
+      </w:r>
+      <w:r>
+        <w:rPr>
+          <w:b/>
+          <w:lang w:eastAsia="pt-PT"/>
+        </w:rPr>
+        <w:t xml:space="preserve"> – </w:t>
+      </w:r>
+      <w:r>
+        <w:rPr>
+          <w:b/>
+          <w:lang w:eastAsia="pt-PT"/>
+        </w:rPr>
+        <w:t>Diagrama de casos de uso</w:t>
+      </w:r>
+    </w:p>
+    <w:p>
+      <w:pPr>
+        <w:rPr>
+          <w:lang w:eastAsia="pt-PT"/>
+        </w:rPr>
+      </w:pPr>
+    </w:p>
+    <w:p>
+      <w:pPr>
+        <w:rPr>
+          <w:lang w:eastAsia="pt-PT"/>
+        </w:rPr>
+      </w:pPr>
+    </w:p>
+    <w:p>
+      <w:pPr>
+        <w:rPr>
+          <w:lang w:eastAsia="pt-PT"/>
+        </w:rPr>
+      </w:pPr>
+    </w:p>
+    <w:p>
+      <w:pPr>
+        <w:rPr>
+          <w:lang w:eastAsia="pt-PT"/>
+        </w:rPr>
+      </w:pPr>
+    </w:p>
+    <w:p>
+      <w:pPr>
+        <w:rPr>
+          <w:lang w:eastAsia="pt-PT"/>
+        </w:rPr>
+      </w:pPr>
+    </w:p>
+    <w:p>
+      <w:pPr>
+        <w:rPr>
+          <w:lang w:eastAsia="pt-PT"/>
+        </w:rPr>
+      </w:pPr>
+    </w:p>
+    <w:p>
+      <w:pPr>
+        <w:rPr>
+          <w:lang w:eastAsia="pt-PT"/>
+        </w:rPr>
+      </w:pPr>
+    </w:p>
+    <w:p>
+      <w:pPr>
+        <w:rPr>
+          <w:lang w:eastAsia="pt-PT"/>
+        </w:rPr>
+      </w:pPr>
+    </w:p>
+    <w:p>
+      <w:pPr>
+        <w:rPr>
+          <w:lang w:eastAsia="pt-PT"/>
+        </w:rPr>
+      </w:pPr>
+    </w:p>
+    <w:p>
+      <w:pPr>
+        <w:rPr>
+          <w:lang w:eastAsia="pt-PT"/>
+        </w:rPr>
+      </w:pPr>
+    </w:p>
+    <w:p>
+      <w:pPr>
+        <w:rPr>
+          <w:lang w:eastAsia="pt-PT"/>
+        </w:rPr>
+      </w:pPr>
+    </w:p>
+    <w:p>
+      <w:pPr>
+        <w:rPr>
+          <w:lang w:eastAsia="pt-PT"/>
+        </w:rPr>
+      </w:pPr>
+    </w:p>
+    <w:p>
+      <w:pPr>
+        <w:rPr>
+          <w:lang w:eastAsia="pt-PT"/>
+        </w:rPr>
+      </w:pPr>
+    </w:p>
+    <w:p>
+      <w:pPr>
+        <w:rPr>
+          <w:lang w:eastAsia="pt-PT"/>
+        </w:rPr>
+      </w:pPr>
+    </w:p>
+    <w:p>
+      <w:pPr>
+        <w:rPr>
+          <w:lang w:eastAsia="pt-PT"/>
+        </w:rPr>
+      </w:pPr>
+    </w:p>
+    <w:p>
+      <w:pPr>
+        <w:rPr>
+          <w:lang w:eastAsia="pt-PT"/>
+        </w:rPr>
+      </w:pPr>
+    </w:p>
+    <w:p>
+      <w:pPr>
+        <w:rPr>
+          <w:lang w:eastAsia="pt-PT"/>
+        </w:rPr>
+      </w:pPr>
+    </w:p>
+    <w:p>
+      <w:pPr>
+        <w:rPr>
+          <w:lang w:eastAsia="pt-PT"/>
+        </w:rPr>
+      </w:pPr>
+    </w:p>
+    <w:p>
+      <w:pPr>
+        <w:rPr>
+          <w:lang w:eastAsia="pt-PT"/>
+        </w:rPr>
+      </w:pPr>
+    </w:p>
+    <w:p>
+      <w:pPr>
+        <w:rPr>
+          <w:lang w:eastAsia="pt-PT"/>
+        </w:rPr>
+      </w:pPr>
+    </w:p>
+    <w:p>
+      <w:pPr>
+        <w:rPr>
+          <w:lang w:eastAsia="pt-PT"/>
+        </w:rPr>
+      </w:pPr>
+    </w:p>
+    <w:p>
+      <w:pPr>
+        <w:rPr>
+          <w:lang w:eastAsia="pt-PT"/>
+        </w:rPr>
+      </w:pPr>
+    </w:p>
+    <w:p>
+      <w:pPr>
+        <w:rPr>
+          <w:lang w:eastAsia="pt-PT"/>
+        </w:rPr>
+      </w:pPr>
+    </w:p>
+    <w:p>
+      <w:pPr>
+        <w:rPr>
+          <w:lang w:eastAsia="pt-PT"/>
+        </w:rPr>
+      </w:pPr>
+    </w:p>
+    <w:p>
+      <w:pPr>
+        <w:rPr>
+          <w:lang w:eastAsia="pt-PT"/>
+        </w:rPr>
+      </w:pPr>
+    </w:p>
+    <w:p>
+      <w:pPr>
         <w:pStyle w:val="Cabealho1"/>
         <w:spacing w:line="360" w:lineRule="auto"/>
         <w:jc w:val="both"/>
       </w:pPr>
       <w:r>
         <w:lastRenderedPageBreak/>
-        <w:t>X</w:t>
-      </w:r>
-      <w:r>
-        <w:t xml:space="preserve"> – </w:t>
-      </w:r>
-      <w:r>
-        <w:t>Mecanismos de validação e controlo de versões</w:t>
+        <w:t>X – Mecanismos de validação e controlo de versões</w:t>
       </w:r>
     </w:p>
     <w:p>
@@ -6158,27 +6344,9 @@
         </w:numPr>
         <w:spacing w:line="360" w:lineRule="auto"/>
         <w:jc w:val="both"/>
-        <w:rPr>
-          <w:b/>
-        </w:rPr>
-      </w:pPr>
-      <w:r>
-        <w:rPr>
-          <w:b/>
-        </w:rPr>
-        <w:t>QC Veículos. “U</w:t>
-      </w:r>
-      <w:r>
-        <w:rPr>
-          <w:b/>
-        </w:rPr>
-        <w:t>ber: O que é e como ser motorista da empresa?</w:t>
-      </w:r>
-      <w:r>
-        <w:rPr>
-          <w:b/>
-        </w:rPr>
-        <w:t xml:space="preserve">”. </w:t>
+      </w:pPr>
+      <w:r>
+        <w:t xml:space="preserve">QC Veículos. “Uber: O que é e como ser motorista da empresa?”. </w:t>
       </w:r>
       <w:hyperlink r:id="rId17" w:history="1">
         <w:r>
@@ -6193,16 +6361,10 @@
       </w:r>
       <w:proofErr w:type="gramStart"/>
       <w:r>
-        <w:rPr>
-          <w:b/>
-        </w:rPr>
         <w:t>[Online</w:t>
       </w:r>
       <w:proofErr w:type="gramEnd"/>
       <w:r>
-        <w:rPr>
-          <w:b/>
-        </w:rPr>
         <w:t>]</w:t>
       </w:r>
     </w:p>
@@ -6210,37 +6372,192 @@
       <w:pPr>
         <w:pStyle w:val="PargrafodaLista"/>
         <w:spacing w:line="360" w:lineRule="auto"/>
-        <w:jc w:val="both"/>
-        <w:rPr>
-          <w:b/>
-          <w:lang w:val="en-US"/>
-        </w:rPr>
-      </w:pPr>
-      <w:r>
-        <w:rPr>
-          <w:b/>
-          <w:lang w:val="en-US"/>
-        </w:rPr>
-        <w:t xml:space="preserve"> Available</w:t>
-      </w:r>
-      <w:r>
-        <w:rPr>
-          <w:lang w:val="en-US"/>
-        </w:rPr>
+        <w:rPr>
+          <w:rStyle w:val="Hiperligao"/>
+        </w:rPr>
+      </w:pPr>
+      <w:r>
+        <w:t xml:space="preserve"> </w:t>
+      </w:r>
+      <w:r>
+        <w:t>Disponível</w:t>
+      </w:r>
+      <w:r>
         <w:t xml:space="preserve">: </w:t>
       </w:r>
       <w:hyperlink r:id="rId18" w:history="1">
         <w:r>
           <w:rPr>
             <w:rStyle w:val="Hiperligao"/>
-            <w:lang w:val="en-US"/>
           </w:rPr>
           <w:t>http://qcveiculos.com.br/uber-o-que-e-e-como-ser-motorista-da-empresa/</w:t>
         </w:r>
       </w:hyperlink>
     </w:p>
+    <w:p>
+      <w:pPr>
+        <w:pStyle w:val="PargrafodaLista"/>
+        <w:spacing w:line="360" w:lineRule="auto"/>
+        <w:jc w:val="both"/>
+        <w:rPr>
+          <w:rStyle w:val="Hiperligao"/>
+        </w:rPr>
+      </w:pPr>
+    </w:p>
+    <w:p>
+      <w:pPr>
+        <w:pStyle w:val="PargrafodaLista"/>
+        <w:numPr>
+          <w:ilvl w:val="0"/>
+          <w:numId w:val="9"/>
+        </w:numPr>
+        <w:spacing w:line="360" w:lineRule="auto"/>
+        <w:jc w:val="both"/>
+        <w:rPr>
+          <w:u w:val="single"/>
+        </w:rPr>
+      </w:pPr>
+      <w:r>
+        <w:t xml:space="preserve">Observador. “Que guerra é esta entre os taxistas e a Uber?”. </w:t>
+      </w:r>
+      <w:hyperlink r:id="rId19" w:history="1">
+        <w:r>
+          <w:rPr>
+            <w:rStyle w:val="Hiperligao"/>
+          </w:rPr>
+          <w:t>http://www.observador.pt</w:t>
+        </w:r>
+      </w:hyperlink>
+      <w:r>
+        <w:t xml:space="preserve"> </w:t>
+      </w:r>
+      <w:proofErr w:type="gramStart"/>
+      <w:r>
+        <w:t>[Online</w:t>
+      </w:r>
+      <w:proofErr w:type="gramEnd"/>
+      <w:r>
+        <w:t>]</w:t>
+      </w:r>
+    </w:p>
+    <w:p>
+      <w:pPr>
+        <w:pStyle w:val="PargrafodaLista"/>
+        <w:spacing w:line="360" w:lineRule="auto"/>
+        <w:jc w:val="both"/>
+      </w:pPr>
+      <w:r>
+        <w:t xml:space="preserve">Disponível: </w:t>
+      </w:r>
+      <w:hyperlink r:id="rId20" w:history="1">
+        <w:r>
+          <w:rPr>
+            <w:rStyle w:val="Hiperligao"/>
+          </w:rPr>
+          <w:t>http://observador.pt/explicadores/guerra-esta-os-taxistas-uber/01-o-que-e-a-uber/</w:t>
+        </w:r>
+      </w:hyperlink>
+    </w:p>
+    <w:p>
+      <w:pPr>
+        <w:pStyle w:val="PargrafodaLista"/>
+        <w:spacing w:line="360" w:lineRule="auto"/>
+        <w:jc w:val="both"/>
+      </w:pPr>
+    </w:p>
+    <w:p>
+      <w:pPr>
+        <w:pStyle w:val="PargrafodaLista"/>
+        <w:numPr>
+          <w:ilvl w:val="0"/>
+          <w:numId w:val="9"/>
+        </w:numPr>
+        <w:spacing w:line="360" w:lineRule="auto"/>
+        <w:jc w:val="both"/>
+        <w:rPr>
+          <w:u w:val="single"/>
+        </w:rPr>
+      </w:pPr>
+      <w:r>
+        <w:t xml:space="preserve">Observador. “Sabe o que é e como funciona a Uber?”. </w:t>
+      </w:r>
+      <w:hyperlink r:id="rId21" w:history="1">
+        <w:r>
+          <w:rPr>
+            <w:rStyle w:val="Hiperligao"/>
+          </w:rPr>
+          <w:t>http://www.observador.pt</w:t>
+        </w:r>
+      </w:hyperlink>
+      <w:r>
+        <w:t xml:space="preserve"> </w:t>
+      </w:r>
+      <w:proofErr w:type="gramStart"/>
+      <w:r>
+        <w:t>[Online</w:t>
+      </w:r>
+      <w:proofErr w:type="gramEnd"/>
+      <w:r>
+        <w:t>]</w:t>
+      </w:r>
+    </w:p>
+    <w:p>
+      <w:pPr>
+        <w:pStyle w:val="PargrafodaLista"/>
+        <w:spacing w:line="360" w:lineRule="auto"/>
+        <w:jc w:val="both"/>
+      </w:pPr>
+      <w:r>
+        <w:t xml:space="preserve">Disponível: </w:t>
+      </w:r>
+      <w:hyperlink r:id="rId22" w:history="1">
+        <w:r>
+          <w:rPr>
+            <w:rStyle w:val="Hiperligao"/>
+          </w:rPr>
+          <w:t>http://observador.pt/2015/04/29/sabe-funciona-uber/</w:t>
+        </w:r>
+      </w:hyperlink>
+    </w:p>
+    <w:p>
+      <w:pPr>
+        <w:pStyle w:val="PargrafodaLista"/>
+        <w:spacing w:line="360" w:lineRule="auto"/>
+        <w:jc w:val="both"/>
+      </w:pPr>
+    </w:p>
+    <w:p>
+      <w:pPr>
+        <w:pStyle w:val="PargrafodaLista"/>
+        <w:numPr>
+          <w:ilvl w:val="0"/>
+          <w:numId w:val="9"/>
+        </w:numPr>
+        <w:spacing w:line="360" w:lineRule="auto"/>
+        <w:jc w:val="both"/>
+        <w:rPr>
+          <w:u w:val="single"/>
+        </w:rPr>
+      </w:pPr>
+      <w:r>
+        <w:t xml:space="preserve">Uber. </w:t>
+      </w:r>
+      <w:hyperlink r:id="rId23" w:history="1">
+        <w:r>
+          <w:rPr>
+            <w:rStyle w:val="Hiperligao"/>
+          </w:rPr>
+          <w:t>http://uberportugal.pt/</w:t>
+        </w:r>
+      </w:hyperlink>
+      <w:r>
+        <w:t xml:space="preserve"> [Online]</w:t>
+      </w:r>
+      <w:bookmarkStart w:id="5" w:name="_GoBack"/>
+      <w:bookmarkEnd w:id="5"/>
+    </w:p>
     <w:sectPr>
-      <w:footerReference w:type="default" r:id="rId19"/>
+      <w:footerReference w:type="default" r:id="rId24"/>
       <w:pgSz w:w="11906" w:h="16838"/>
       <w:pgMar w:top="1417" w:right="1701" w:bottom="1417" w:left="1701" w:header="708" w:footer="708" w:gutter="0"/>
       <w:cols w:space="708"/>
@@ -6337,7 +6654,7 @@
                 <w:bCs/>
                 <w:noProof/>
               </w:rPr>
-              <w:t>16</w:t>
+              <w:t>17</w:t>
             </w:r>
             <w:r>
               <w:rPr>
@@ -6382,7 +6699,7 @@
                 <w:bCs/>
                 <w:noProof/>
               </w:rPr>
-              <w:t>16</w:t>
+              <w:t>17</w:t>
             </w:r>
             <w:r>
               <w:rPr>
@@ -6660,16 +6977,16 @@
     </w:lvl>
   </w:abstractNum>
   <w:abstractNum w:abstractNumId="2" w15:restartNumberingAfterBreak="0">
-    <w:nsid w:val="36A64C8D"/>
+    <w:nsid w:val="1C396351"/>
     <w:multiLevelType w:val="hybridMultilevel"/>
-    <w:tmpl w:val="231C33B0"/>
+    <w:tmpl w:val="A8D6B914"/>
     <w:lvl w:ilvl="0" w:tplc="08160001">
       <w:start w:val="1"/>
       <w:numFmt w:val="bullet"/>
       <w:lvlText w:val=""/>
       <w:lvlJc w:val="left"/>
       <w:pPr>
-        <w:ind w:left="1428" w:hanging="360"/>
+        <w:ind w:left="1440" w:hanging="360"/>
       </w:pPr>
       <w:rPr>
         <w:rFonts w:ascii="Symbol" w:hAnsi="Symbol" w:hint="default"/>
@@ -6681,7 +6998,7 @@
       <w:lvlText w:val="o"/>
       <w:lvlJc w:val="left"/>
       <w:pPr>
-        <w:ind w:left="2148" w:hanging="360"/>
+        <w:ind w:left="2160" w:hanging="360"/>
       </w:pPr>
       <w:rPr>
         <w:rFonts w:ascii="Courier New" w:hAnsi="Courier New" w:cs="Courier New" w:hint="default"/>
@@ -6693,7 +7010,7 @@
       <w:lvlText w:val=""/>
       <w:lvlJc w:val="left"/>
       <w:pPr>
-        <w:ind w:left="2868" w:hanging="360"/>
+        <w:ind w:left="2880" w:hanging="360"/>
       </w:pPr>
       <w:rPr>
         <w:rFonts w:ascii="Wingdings" w:hAnsi="Wingdings" w:hint="default"/>
@@ -6705,7 +7022,7 @@
       <w:lvlText w:val=""/>
       <w:lvlJc w:val="left"/>
       <w:pPr>
-        <w:ind w:left="3588" w:hanging="360"/>
+        <w:ind w:left="3600" w:hanging="360"/>
       </w:pPr>
       <w:rPr>
         <w:rFonts w:ascii="Symbol" w:hAnsi="Symbol" w:hint="default"/>
@@ -6717,7 +7034,7 @@
       <w:lvlText w:val="o"/>
       <w:lvlJc w:val="left"/>
       <w:pPr>
-        <w:ind w:left="4308" w:hanging="360"/>
+        <w:ind w:left="4320" w:hanging="360"/>
       </w:pPr>
       <w:rPr>
         <w:rFonts w:ascii="Courier New" w:hAnsi="Courier New" w:cs="Courier New" w:hint="default"/>
@@ -6729,7 +7046,7 @@
       <w:lvlText w:val=""/>
       <w:lvlJc w:val="left"/>
       <w:pPr>
-        <w:ind w:left="5028" w:hanging="360"/>
+        <w:ind w:left="5040" w:hanging="360"/>
       </w:pPr>
       <w:rPr>
         <w:rFonts w:ascii="Wingdings" w:hAnsi="Wingdings" w:hint="default"/>
@@ -6741,7 +7058,7 @@
       <w:lvlText w:val=""/>
       <w:lvlJc w:val="left"/>
       <w:pPr>
-        <w:ind w:left="5748" w:hanging="360"/>
+        <w:ind w:left="5760" w:hanging="360"/>
       </w:pPr>
       <w:rPr>
         <w:rFonts w:ascii="Symbol" w:hAnsi="Symbol" w:hint="default"/>
@@ -6753,7 +7070,7 @@
       <w:lvlText w:val="o"/>
       <w:lvlJc w:val="left"/>
       <w:pPr>
-        <w:ind w:left="6468" w:hanging="360"/>
+        <w:ind w:left="6480" w:hanging="360"/>
       </w:pPr>
       <w:rPr>
         <w:rFonts w:ascii="Courier New" w:hAnsi="Courier New" w:cs="Courier New" w:hint="default"/>
@@ -6765,7 +7082,7 @@
       <w:lvlText w:val=""/>
       <w:lvlJc w:val="left"/>
       <w:pPr>
-        <w:ind w:left="7188" w:hanging="360"/>
+        <w:ind w:left="7200" w:hanging="360"/>
       </w:pPr>
       <w:rPr>
         <w:rFonts w:ascii="Wingdings" w:hAnsi="Wingdings" w:hint="default"/>
@@ -6773,6 +7090,119 @@
     </w:lvl>
   </w:abstractNum>
   <w:abstractNum w:abstractNumId="3" w15:restartNumberingAfterBreak="0">
+    <w:nsid w:val="36A64C8D"/>
+    <w:multiLevelType w:val="hybridMultilevel"/>
+    <w:tmpl w:val="231C33B0"/>
+    <w:lvl w:ilvl="0" w:tplc="08160001">
+      <w:start w:val="1"/>
+      <w:numFmt w:val="bullet"/>
+      <w:lvlText w:val=""/>
+      <w:lvlJc w:val="left"/>
+      <w:pPr>
+        <w:ind w:left="1428" w:hanging="360"/>
+      </w:pPr>
+      <w:rPr>
+        <w:rFonts w:ascii="Symbol" w:hAnsi="Symbol" w:hint="default"/>
+      </w:rPr>
+    </w:lvl>
+    <w:lvl w:ilvl="1" w:tplc="08160003" w:tentative="1">
+      <w:start w:val="1"/>
+      <w:numFmt w:val="bullet"/>
+      <w:lvlText w:val="o"/>
+      <w:lvlJc w:val="left"/>
+      <w:pPr>
+        <w:ind w:left="2148" w:hanging="360"/>
+      </w:pPr>
+      <w:rPr>
+        <w:rFonts w:ascii="Courier New" w:hAnsi="Courier New" w:cs="Courier New" w:hint="default"/>
+      </w:rPr>
+    </w:lvl>
+    <w:lvl w:ilvl="2" w:tplc="08160005" w:tentative="1">
+      <w:start w:val="1"/>
+      <w:numFmt w:val="bullet"/>
+      <w:lvlText w:val=""/>
+      <w:lvlJc w:val="left"/>
+      <w:pPr>
+        <w:ind w:left="2868" w:hanging="360"/>
+      </w:pPr>
+      <w:rPr>
+        <w:rFonts w:ascii="Wingdings" w:hAnsi="Wingdings" w:hint="default"/>
+      </w:rPr>
+    </w:lvl>
+    <w:lvl w:ilvl="3" w:tplc="08160001" w:tentative="1">
+      <w:start w:val="1"/>
+      <w:numFmt w:val="bullet"/>
+      <w:lvlText w:val=""/>
+      <w:lvlJc w:val="left"/>
+      <w:pPr>
+        <w:ind w:left="3588" w:hanging="360"/>
+      </w:pPr>
+      <w:rPr>
+        <w:rFonts w:ascii="Symbol" w:hAnsi="Symbol" w:hint="default"/>
+      </w:rPr>
+    </w:lvl>
+    <w:lvl w:ilvl="4" w:tplc="08160003" w:tentative="1">
+      <w:start w:val="1"/>
+      <w:numFmt w:val="bullet"/>
+      <w:lvlText w:val="o"/>
+      <w:lvlJc w:val="left"/>
+      <w:pPr>
+        <w:ind w:left="4308" w:hanging="360"/>
+      </w:pPr>
+      <w:rPr>
+        <w:rFonts w:ascii="Courier New" w:hAnsi="Courier New" w:cs="Courier New" w:hint="default"/>
+      </w:rPr>
+    </w:lvl>
+    <w:lvl w:ilvl="5" w:tplc="08160005" w:tentative="1">
+      <w:start w:val="1"/>
+      <w:numFmt w:val="bullet"/>
+      <w:lvlText w:val=""/>
+      <w:lvlJc w:val="left"/>
+      <w:pPr>
+        <w:ind w:left="5028" w:hanging="360"/>
+      </w:pPr>
+      <w:rPr>
+        <w:rFonts w:ascii="Wingdings" w:hAnsi="Wingdings" w:hint="default"/>
+      </w:rPr>
+    </w:lvl>
+    <w:lvl w:ilvl="6" w:tplc="08160001" w:tentative="1">
+      <w:start w:val="1"/>
+      <w:numFmt w:val="bullet"/>
+      <w:lvlText w:val=""/>
+      <w:lvlJc w:val="left"/>
+      <w:pPr>
+        <w:ind w:left="5748" w:hanging="360"/>
+      </w:pPr>
+      <w:rPr>
+        <w:rFonts w:ascii="Symbol" w:hAnsi="Symbol" w:hint="default"/>
+      </w:rPr>
+    </w:lvl>
+    <w:lvl w:ilvl="7" w:tplc="08160003" w:tentative="1">
+      <w:start w:val="1"/>
+      <w:numFmt w:val="bullet"/>
+      <w:lvlText w:val="o"/>
+      <w:lvlJc w:val="left"/>
+      <w:pPr>
+        <w:ind w:left="6468" w:hanging="360"/>
+      </w:pPr>
+      <w:rPr>
+        <w:rFonts w:ascii="Courier New" w:hAnsi="Courier New" w:cs="Courier New" w:hint="default"/>
+      </w:rPr>
+    </w:lvl>
+    <w:lvl w:ilvl="8" w:tplc="08160005" w:tentative="1">
+      <w:start w:val="1"/>
+      <w:numFmt w:val="bullet"/>
+      <w:lvlText w:val=""/>
+      <w:lvlJc w:val="left"/>
+      <w:pPr>
+        <w:ind w:left="7188" w:hanging="360"/>
+      </w:pPr>
+      <w:rPr>
+        <w:rFonts w:ascii="Wingdings" w:hAnsi="Wingdings" w:hint="default"/>
+      </w:rPr>
+    </w:lvl>
+  </w:abstractNum>
+  <w:abstractNum w:abstractNumId="4" w15:restartNumberingAfterBreak="0">
     <w:nsid w:val="44B46859"/>
     <w:multiLevelType w:val="multilevel"/>
     <w:tmpl w:val="BE80C0C2"/>
@@ -6921,17 +7351,17 @@
       </w:rPr>
     </w:lvl>
   </w:abstractNum>
-  <w:abstractNum w:abstractNumId="4" w15:restartNumberingAfterBreak="0">
-    <w:nsid w:val="65844785"/>
+  <w:abstractNum w:abstractNumId="5" w15:restartNumberingAfterBreak="0">
+    <w:nsid w:val="55AD2014"/>
     <w:multiLevelType w:val="hybridMultilevel"/>
-    <w:tmpl w:val="D54EC89E"/>
+    <w:tmpl w:val="F008EC34"/>
     <w:lvl w:ilvl="0" w:tplc="08160001">
       <w:start w:val="1"/>
       <w:numFmt w:val="bullet"/>
       <w:lvlText w:val=""/>
       <w:lvlJc w:val="left"/>
       <w:pPr>
-        <w:ind w:left="1428" w:hanging="360"/>
+        <w:ind w:left="720" w:hanging="360"/>
       </w:pPr>
       <w:rPr>
         <w:rFonts w:ascii="Symbol" w:hAnsi="Symbol" w:hint="default"/>
@@ -6943,7 +7373,7 @@
       <w:lvlText w:val="o"/>
       <w:lvlJc w:val="left"/>
       <w:pPr>
-        <w:ind w:left="2148" w:hanging="360"/>
+        <w:ind w:left="1440" w:hanging="360"/>
       </w:pPr>
       <w:rPr>
         <w:rFonts w:ascii="Courier New" w:hAnsi="Courier New" w:cs="Courier New" w:hint="default"/>
@@ -6955,7 +7385,7 @@
       <w:lvlText w:val=""/>
       <w:lvlJc w:val="left"/>
       <w:pPr>
-        <w:ind w:left="2868" w:hanging="360"/>
+        <w:ind w:left="2160" w:hanging="360"/>
       </w:pPr>
       <w:rPr>
         <w:rFonts w:ascii="Wingdings" w:hAnsi="Wingdings" w:hint="default"/>
@@ -6967,7 +7397,7 @@
       <w:lvlText w:val=""/>
       <w:lvlJc w:val="left"/>
       <w:pPr>
-        <w:ind w:left="3588" w:hanging="360"/>
+        <w:ind w:left="2880" w:hanging="360"/>
       </w:pPr>
       <w:rPr>
         <w:rFonts w:ascii="Symbol" w:hAnsi="Symbol" w:hint="default"/>
@@ -6979,7 +7409,7 @@
       <w:lvlText w:val="o"/>
       <w:lvlJc w:val="left"/>
       <w:pPr>
-        <w:ind w:left="4308" w:hanging="360"/>
+        <w:ind w:left="3600" w:hanging="360"/>
       </w:pPr>
       <w:rPr>
         <w:rFonts w:ascii="Courier New" w:hAnsi="Courier New" w:cs="Courier New" w:hint="default"/>
@@ -6991,7 +7421,7 @@
       <w:lvlText w:val=""/>
       <w:lvlJc w:val="left"/>
       <w:pPr>
-        <w:ind w:left="5028" w:hanging="360"/>
+        <w:ind w:left="4320" w:hanging="360"/>
       </w:pPr>
       <w:rPr>
         <w:rFonts w:ascii="Wingdings" w:hAnsi="Wingdings" w:hint="default"/>
@@ -7003,7 +7433,7 @@
       <w:lvlText w:val=""/>
       <w:lvlJc w:val="left"/>
       <w:pPr>
-        <w:ind w:left="5748" w:hanging="360"/>
+        <w:ind w:left="5040" w:hanging="360"/>
       </w:pPr>
       <w:rPr>
         <w:rFonts w:ascii="Symbol" w:hAnsi="Symbol" w:hint="default"/>
@@ -7015,7 +7445,7 @@
       <w:lvlText w:val="o"/>
       <w:lvlJc w:val="left"/>
       <w:pPr>
-        <w:ind w:left="6468" w:hanging="360"/>
+        <w:ind w:left="5760" w:hanging="360"/>
       </w:pPr>
       <w:rPr>
         <w:rFonts w:ascii="Courier New" w:hAnsi="Courier New" w:cs="Courier New" w:hint="default"/>
@@ -7027,14 +7457,127 @@
       <w:lvlText w:val=""/>
       <w:lvlJc w:val="left"/>
       <w:pPr>
-        <w:ind w:left="7188" w:hanging="360"/>
+        <w:ind w:left="6480" w:hanging="360"/>
       </w:pPr>
       <w:rPr>
         <w:rFonts w:ascii="Wingdings" w:hAnsi="Wingdings" w:hint="default"/>
       </w:rPr>
     </w:lvl>
   </w:abstractNum>
-  <w:abstractNum w:abstractNumId="5" w15:restartNumberingAfterBreak="0">
+  <w:abstractNum w:abstractNumId="6" w15:restartNumberingAfterBreak="0">
+    <w:nsid w:val="65844785"/>
+    <w:multiLevelType w:val="hybridMultilevel"/>
+    <w:tmpl w:val="D54EC89E"/>
+    <w:lvl w:ilvl="0" w:tplc="08160001">
+      <w:start w:val="1"/>
+      <w:numFmt w:val="bullet"/>
+      <w:lvlText w:val=""/>
+      <w:lvlJc w:val="left"/>
+      <w:pPr>
+        <w:ind w:left="1428" w:hanging="360"/>
+      </w:pPr>
+      <w:rPr>
+        <w:rFonts w:ascii="Symbol" w:hAnsi="Symbol" w:hint="default"/>
+      </w:rPr>
+    </w:lvl>
+    <w:lvl w:ilvl="1" w:tplc="08160003" w:tentative="1">
+      <w:start w:val="1"/>
+      <w:numFmt w:val="bullet"/>
+      <w:lvlText w:val="o"/>
+      <w:lvlJc w:val="left"/>
+      <w:pPr>
+        <w:ind w:left="2148" w:hanging="360"/>
+      </w:pPr>
+      <w:rPr>
+        <w:rFonts w:ascii="Courier New" w:hAnsi="Courier New" w:cs="Courier New" w:hint="default"/>
+      </w:rPr>
+    </w:lvl>
+    <w:lvl w:ilvl="2" w:tplc="08160005" w:tentative="1">
+      <w:start w:val="1"/>
+      <w:numFmt w:val="bullet"/>
+      <w:lvlText w:val=""/>
+      <w:lvlJc w:val="left"/>
+      <w:pPr>
+        <w:ind w:left="2868" w:hanging="360"/>
+      </w:pPr>
+      <w:rPr>
+        <w:rFonts w:ascii="Wingdings" w:hAnsi="Wingdings" w:hint="default"/>
+      </w:rPr>
+    </w:lvl>
+    <w:lvl w:ilvl="3" w:tplc="08160001" w:tentative="1">
+      <w:start w:val="1"/>
+      <w:numFmt w:val="bullet"/>
+      <w:lvlText w:val=""/>
+      <w:lvlJc w:val="left"/>
+      <w:pPr>
+        <w:ind w:left="3588" w:hanging="360"/>
+      </w:pPr>
+      <w:rPr>
+        <w:rFonts w:ascii="Symbol" w:hAnsi="Symbol" w:hint="default"/>
+      </w:rPr>
+    </w:lvl>
+    <w:lvl w:ilvl="4" w:tplc="08160003" w:tentative="1">
+      <w:start w:val="1"/>
+      <w:numFmt w:val="bullet"/>
+      <w:lvlText w:val="o"/>
+      <w:lvlJc w:val="left"/>
+      <w:pPr>
+        <w:ind w:left="4308" w:hanging="360"/>
+      </w:pPr>
+      <w:rPr>
+        <w:rFonts w:ascii="Courier New" w:hAnsi="Courier New" w:cs="Courier New" w:hint="default"/>
+      </w:rPr>
+    </w:lvl>
+    <w:lvl w:ilvl="5" w:tplc="08160005" w:tentative="1">
+      <w:start w:val="1"/>
+      <w:numFmt w:val="bullet"/>
+      <w:lvlText w:val=""/>
+      <w:lvlJc w:val="left"/>
+      <w:pPr>
+        <w:ind w:left="5028" w:hanging="360"/>
+      </w:pPr>
+      <w:rPr>
+        <w:rFonts w:ascii="Wingdings" w:hAnsi="Wingdings" w:hint="default"/>
+      </w:rPr>
+    </w:lvl>
+    <w:lvl w:ilvl="6" w:tplc="08160001" w:tentative="1">
+      <w:start w:val="1"/>
+      <w:numFmt w:val="bullet"/>
+      <w:lvlText w:val=""/>
+      <w:lvlJc w:val="left"/>
+      <w:pPr>
+        <w:ind w:left="5748" w:hanging="360"/>
+      </w:pPr>
+      <w:rPr>
+        <w:rFonts w:ascii="Symbol" w:hAnsi="Symbol" w:hint="default"/>
+      </w:rPr>
+    </w:lvl>
+    <w:lvl w:ilvl="7" w:tplc="08160003" w:tentative="1">
+      <w:start w:val="1"/>
+      <w:numFmt w:val="bullet"/>
+      <w:lvlText w:val="o"/>
+      <w:lvlJc w:val="left"/>
+      <w:pPr>
+        <w:ind w:left="6468" w:hanging="360"/>
+      </w:pPr>
+      <w:rPr>
+        <w:rFonts w:ascii="Courier New" w:hAnsi="Courier New" w:cs="Courier New" w:hint="default"/>
+      </w:rPr>
+    </w:lvl>
+    <w:lvl w:ilvl="8" w:tplc="08160005" w:tentative="1">
+      <w:start w:val="1"/>
+      <w:numFmt w:val="bullet"/>
+      <w:lvlText w:val=""/>
+      <w:lvlJc w:val="left"/>
+      <w:pPr>
+        <w:ind w:left="7188" w:hanging="360"/>
+      </w:pPr>
+      <w:rPr>
+        <w:rFonts w:ascii="Wingdings" w:hAnsi="Wingdings" w:hint="default"/>
+      </w:rPr>
+    </w:lvl>
+  </w:abstractNum>
+  <w:abstractNum w:abstractNumId="7" w15:restartNumberingAfterBreak="0">
     <w:nsid w:val="6C9258FF"/>
     <w:multiLevelType w:val="hybridMultilevel"/>
     <w:tmpl w:val="FFE807CC"/>
@@ -7147,7 +7690,7 @@
       </w:rPr>
     </w:lvl>
   </w:abstractNum>
-  <w:abstractNum w:abstractNumId="6" w15:restartNumberingAfterBreak="0">
+  <w:abstractNum w:abstractNumId="8" w15:restartNumberingAfterBreak="0">
     <w:nsid w:val="74454E7A"/>
     <w:multiLevelType w:val="multilevel"/>
     <w:tmpl w:val="BE80C0C2"/>
@@ -7297,25 +7840,31 @@
     </w:lvl>
   </w:abstractNum>
   <w:num w:numId="1">
-    <w:abstractNumId w:val="6"/>
+    <w:abstractNumId w:val="8"/>
   </w:num>
   <w:num w:numId="2">
-    <w:abstractNumId w:val="3"/>
+    <w:abstractNumId w:val="4"/>
   </w:num>
   <w:num w:numId="3">
     <w:abstractNumId w:val="1"/>
   </w:num>
   <w:num w:numId="4">
-    <w:abstractNumId w:val="5"/>
+    <w:abstractNumId w:val="7"/>
   </w:num>
   <w:num w:numId="5">
-    <w:abstractNumId w:val="4"/>
+    <w:abstractNumId w:val="6"/>
   </w:num>
   <w:num w:numId="6">
     <w:abstractNumId w:val="0"/>
   </w:num>
   <w:num w:numId="7">
+    <w:abstractNumId w:val="3"/>
+  </w:num>
+  <w:num w:numId="8">
     <w:abstractNumId w:val="2"/>
+  </w:num>
+  <w:num w:numId="9">
+    <w:abstractNumId w:val="5"/>
   </w:num>
 </w:numbering>
 </file>
@@ -8258,7 +8807,7 @@
 </file>
 
 <file path=customXml/itemProps1.xml><?xml version="1.0" encoding="utf-8"?>
-<ds:datastoreItem xmlns:ds="http://schemas.openxmlformats.org/officeDocument/2006/customXml" ds:itemID="{7402585F-7C9B-469C-96E3-3B26F90423F6}">
+<ds:datastoreItem xmlns:ds="http://schemas.openxmlformats.org/officeDocument/2006/customXml" ds:itemID="{6B840283-A6C1-4A63-8A5F-092A9C438597}">
   <ds:schemaRefs>
     <ds:schemaRef ds:uri="http://schemas.openxmlformats.org/officeDocument/2006/bibliography"/>
   </ds:schemaRefs>

</xml_diff>